<commit_message>
Open items 1-6, Scenario's, Concepts
</commit_message>
<xml_diff>
--- a/documents/supNNN_fr_DICOMwebModalityServices.docx
+++ b/documents/supNNN_fr_DICOMwebModalityServices.docx
@@ -219,7 +219,7 @@
         <w:rPr>
           <w:noProof/>
         </w:rPr>
-        <w:instrText xml:space="preserve"> PAGEREF _Toc169872358 \h </w:instrText>
+        <w:instrText xml:space="preserve"> PAGEREF _Toc170226759 \h </w:instrText>
       </w:r>
       <w:r>
         <w:rPr>
@@ -279,7 +279,7 @@
         <w:rPr>
           <w:noProof/>
         </w:rPr>
-        <w:instrText xml:space="preserve"> PAGEREF _Toc169872359 \h </w:instrText>
+        <w:instrText xml:space="preserve"> PAGEREF _Toc170226760 \h </w:instrText>
       </w:r>
       <w:r>
         <w:rPr>
@@ -339,7 +339,7 @@
         <w:rPr>
           <w:noProof/>
         </w:rPr>
-        <w:instrText xml:space="preserve"> PAGEREF _Toc169872360 \h </w:instrText>
+        <w:instrText xml:space="preserve"> PAGEREF _Toc170226761 \h </w:instrText>
       </w:r>
       <w:r>
         <w:rPr>
@@ -399,7 +399,7 @@
         <w:rPr>
           <w:noProof/>
         </w:rPr>
-        <w:instrText xml:space="preserve"> PAGEREF _Toc169872361 \h </w:instrText>
+        <w:instrText xml:space="preserve"> PAGEREF _Toc170226762 \h </w:instrText>
       </w:r>
       <w:r>
         <w:rPr>
@@ -479,7 +479,7 @@
         <w:rPr>
           <w:noProof/>
         </w:rPr>
-        <w:instrText xml:space="preserve"> PAGEREF _Toc169872362 \h </w:instrText>
+        <w:instrText xml:space="preserve"> PAGEREF _Toc170226763 \h </w:instrText>
       </w:r>
       <w:r>
         <w:rPr>
@@ -559,7 +559,7 @@
         <w:rPr>
           <w:noProof/>
         </w:rPr>
-        <w:instrText xml:space="preserve"> PAGEREF _Toc169872363 \h </w:instrText>
+        <w:instrText xml:space="preserve"> PAGEREF _Toc170226764 \h </w:instrText>
       </w:r>
       <w:r>
         <w:rPr>
@@ -639,7 +639,7 @@
         <w:rPr>
           <w:noProof/>
         </w:rPr>
-        <w:instrText xml:space="preserve"> PAGEREF _Toc169872364 \h </w:instrText>
+        <w:instrText xml:space="preserve"> PAGEREF _Toc170226765 \h </w:instrText>
       </w:r>
       <w:r>
         <w:rPr>
@@ -719,7 +719,7 @@
         <w:rPr>
           <w:noProof/>
         </w:rPr>
-        <w:instrText xml:space="preserve"> PAGEREF _Toc169872365 \h </w:instrText>
+        <w:instrText xml:space="preserve"> PAGEREF _Toc170226766 \h </w:instrText>
       </w:r>
       <w:r>
         <w:rPr>
@@ -799,7 +799,7 @@
         <w:rPr>
           <w:noProof/>
         </w:rPr>
-        <w:instrText xml:space="preserve"> PAGEREF _Toc169872366 \h </w:instrText>
+        <w:instrText xml:space="preserve"> PAGEREF _Toc170226767 \h </w:instrText>
       </w:r>
       <w:r>
         <w:rPr>
@@ -879,7 +879,7 @@
         <w:rPr>
           <w:noProof/>
         </w:rPr>
-        <w:instrText xml:space="preserve"> PAGEREF _Toc169872367 \h </w:instrText>
+        <w:instrText xml:space="preserve"> PAGEREF _Toc170226768 \h </w:instrText>
       </w:r>
       <w:r>
         <w:rPr>
@@ -896,7 +896,7 @@
         <w:rPr>
           <w:noProof/>
         </w:rPr>
-        <w:t>9</w:t>
+        <w:t>10</w:t>
       </w:r>
       <w:r>
         <w:rPr>
@@ -941,7 +941,7 @@
         <w:rPr>
           <w:noProof/>
         </w:rPr>
-        <w:t>Storage and Reviewing Workflow</w:t>
+        <w:t>Reviewing Workflow</w:t>
       </w:r>
       <w:r>
         <w:rPr>
@@ -959,7 +959,7 @@
         <w:rPr>
           <w:noProof/>
         </w:rPr>
-        <w:instrText xml:space="preserve"> PAGEREF _Toc169872368 \h </w:instrText>
+        <w:instrText xml:space="preserve"> PAGEREF _Toc170226769 \h </w:instrText>
       </w:r>
       <w:r>
         <w:rPr>
@@ -1039,7 +1039,7 @@
         <w:rPr>
           <w:noProof/>
         </w:rPr>
-        <w:instrText xml:space="preserve"> PAGEREF _Toc169872369 \h </w:instrText>
+        <w:instrText xml:space="preserve"> PAGEREF _Toc170226770 \h </w:instrText>
       </w:r>
       <w:r>
         <w:rPr>
@@ -1056,7 +1056,7 @@
         <w:rPr>
           <w:noProof/>
         </w:rPr>
-        <w:t>10</w:t>
+        <w:t>11</w:t>
       </w:r>
       <w:r>
         <w:rPr>
@@ -1119,7 +1119,7 @@
         <w:rPr>
           <w:noProof/>
         </w:rPr>
-        <w:instrText xml:space="preserve"> PAGEREF _Toc169872370 \h </w:instrText>
+        <w:instrText xml:space="preserve"> PAGEREF _Toc170226771 \h </w:instrText>
       </w:r>
       <w:r>
         <w:rPr>
@@ -1136,7 +1136,7 @@
         <w:rPr>
           <w:noProof/>
         </w:rPr>
-        <w:t>10</w:t>
+        <w:t>11</w:t>
       </w:r>
       <w:r>
         <w:rPr>
@@ -1199,7 +1199,7 @@
         <w:rPr>
           <w:noProof/>
         </w:rPr>
-        <w:instrText xml:space="preserve"> PAGEREF _Toc169872371 \h </w:instrText>
+        <w:instrText xml:space="preserve"> PAGEREF _Toc170226772 \h </w:instrText>
       </w:r>
       <w:r>
         <w:rPr>
@@ -1279,7 +1279,7 @@
         <w:rPr>
           <w:noProof/>
         </w:rPr>
-        <w:instrText xml:space="preserve"> PAGEREF _Toc169872372 \h </w:instrText>
+        <w:instrText xml:space="preserve"> PAGEREF _Toc170226773 \h </w:instrText>
       </w:r>
       <w:r>
         <w:rPr>
@@ -1296,7 +1296,7 @@
         <w:rPr>
           <w:noProof/>
         </w:rPr>
-        <w:t>11</w:t>
+        <w:t>12</w:t>
       </w:r>
       <w:r>
         <w:rPr>
@@ -1359,7 +1359,7 @@
         <w:rPr>
           <w:noProof/>
         </w:rPr>
-        <w:instrText xml:space="preserve"> PAGEREF _Toc169872373 \h </w:instrText>
+        <w:instrText xml:space="preserve"> PAGEREF _Toc170226774 \h </w:instrText>
       </w:r>
       <w:r>
         <w:rPr>
@@ -1439,7 +1439,7 @@
         <w:rPr>
           <w:noProof/>
         </w:rPr>
-        <w:instrText xml:space="preserve"> PAGEREF _Toc169872374 \h </w:instrText>
+        <w:instrText xml:space="preserve"> PAGEREF _Toc170226775 \h </w:instrText>
       </w:r>
       <w:r>
         <w:rPr>
@@ -1456,7 +1456,7 @@
         <w:rPr>
           <w:noProof/>
         </w:rPr>
-        <w:t>13</w:t>
+        <w:t>14</w:t>
       </w:r>
       <w:r>
         <w:rPr>
@@ -1519,7 +1519,7 @@
         <w:rPr>
           <w:noProof/>
         </w:rPr>
-        <w:instrText xml:space="preserve"> PAGEREF _Toc169872375 \h </w:instrText>
+        <w:instrText xml:space="preserve"> PAGEREF _Toc170226776 \h </w:instrText>
       </w:r>
       <w:r>
         <w:rPr>
@@ -1536,7 +1536,7 @@
         <w:rPr>
           <w:noProof/>
         </w:rPr>
-        <w:t>13</w:t>
+        <w:t>14</w:t>
       </w:r>
       <w:r>
         <w:rPr>
@@ -1599,7 +1599,7 @@
         <w:rPr>
           <w:noProof/>
         </w:rPr>
-        <w:instrText xml:space="preserve"> PAGEREF _Toc169872376 \h </w:instrText>
+        <w:instrText xml:space="preserve"> PAGEREF _Toc170226777 \h </w:instrText>
       </w:r>
       <w:r>
         <w:rPr>
@@ -1616,7 +1616,7 @@
         <w:rPr>
           <w:noProof/>
         </w:rPr>
-        <w:t>13</w:t>
+        <w:t>14</w:t>
       </w:r>
       <w:r>
         <w:rPr>
@@ -1679,7 +1679,7 @@
         <w:rPr>
           <w:noProof/>
         </w:rPr>
-        <w:instrText xml:space="preserve"> PAGEREF _Toc169872377 \h </w:instrText>
+        <w:instrText xml:space="preserve"> PAGEREF _Toc170226778 \h </w:instrText>
       </w:r>
       <w:r>
         <w:rPr>
@@ -1696,7 +1696,7 @@
         <w:rPr>
           <w:noProof/>
         </w:rPr>
-        <w:t>13</w:t>
+        <w:t>14</w:t>
       </w:r>
       <w:r>
         <w:rPr>
@@ -1759,7 +1759,7 @@
         <w:rPr>
           <w:noProof/>
         </w:rPr>
-        <w:instrText xml:space="preserve"> PAGEREF _Toc169872378 \h </w:instrText>
+        <w:instrText xml:space="preserve"> PAGEREF _Toc170226779 \h </w:instrText>
       </w:r>
       <w:r>
         <w:rPr>
@@ -1776,7 +1776,7 @@
         <w:rPr>
           <w:noProof/>
         </w:rPr>
-        <w:t>13</w:t>
+        <w:t>14</w:t>
       </w:r>
       <w:r>
         <w:rPr>
@@ -1839,7 +1839,7 @@
         <w:rPr>
           <w:noProof/>
         </w:rPr>
-        <w:instrText xml:space="preserve"> PAGEREF _Toc169872379 \h </w:instrText>
+        <w:instrText xml:space="preserve"> PAGEREF _Toc170226780 \h </w:instrText>
       </w:r>
       <w:r>
         <w:rPr>
@@ -1856,7 +1856,7 @@
         <w:rPr>
           <w:noProof/>
         </w:rPr>
-        <w:t>13</w:t>
+        <w:t>14</w:t>
       </w:r>
       <w:r>
         <w:rPr>
@@ -1919,7 +1919,7 @@
         <w:rPr>
           <w:noProof/>
         </w:rPr>
-        <w:instrText xml:space="preserve"> PAGEREF _Toc169872380 \h </w:instrText>
+        <w:instrText xml:space="preserve"> PAGEREF _Toc170226781 \h </w:instrText>
       </w:r>
       <w:r>
         <w:rPr>
@@ -1936,7 +1936,7 @@
         <w:rPr>
           <w:noProof/>
         </w:rPr>
-        <w:t>13</w:t>
+        <w:t>14</w:t>
       </w:r>
       <w:r>
         <w:rPr>
@@ -1999,7 +1999,7 @@
         <w:rPr>
           <w:noProof/>
         </w:rPr>
-        <w:instrText xml:space="preserve"> PAGEREF _Toc169872381 \h </w:instrText>
+        <w:instrText xml:space="preserve"> PAGEREF _Toc170226782 \h </w:instrText>
       </w:r>
       <w:r>
         <w:rPr>
@@ -2016,7 +2016,7 @@
         <w:rPr>
           <w:noProof/>
         </w:rPr>
-        <w:t>13</w:t>
+        <w:t>14</w:t>
       </w:r>
       <w:r>
         <w:rPr>
@@ -2079,7 +2079,7 @@
         <w:rPr>
           <w:noProof/>
         </w:rPr>
-        <w:instrText xml:space="preserve"> PAGEREF _Toc169872382 \h </w:instrText>
+        <w:instrText xml:space="preserve"> PAGEREF _Toc170226783 \h </w:instrText>
       </w:r>
       <w:r>
         <w:rPr>
@@ -2096,7 +2096,7 @@
         <w:rPr>
           <w:noProof/>
         </w:rPr>
-        <w:t>13</w:t>
+        <w:t>14</w:t>
       </w:r>
       <w:r>
         <w:rPr>
@@ -2159,7 +2159,7 @@
         <w:rPr>
           <w:noProof/>
         </w:rPr>
-        <w:instrText xml:space="preserve"> PAGEREF _Toc169872383 \h </w:instrText>
+        <w:instrText xml:space="preserve"> PAGEREF _Toc170226784 \h </w:instrText>
       </w:r>
       <w:r>
         <w:rPr>
@@ -2176,7 +2176,7 @@
         <w:rPr>
           <w:noProof/>
         </w:rPr>
-        <w:t>13</w:t>
+        <w:t>14</w:t>
       </w:r>
       <w:r>
         <w:rPr>
@@ -2239,7 +2239,7 @@
         <w:rPr>
           <w:noProof/>
         </w:rPr>
-        <w:instrText xml:space="preserve"> PAGEREF _Toc169872384 \h </w:instrText>
+        <w:instrText xml:space="preserve"> PAGEREF _Toc170226785 \h </w:instrText>
       </w:r>
       <w:r>
         <w:rPr>
@@ -2256,7 +2256,7 @@
         <w:rPr>
           <w:noProof/>
         </w:rPr>
-        <w:t>13</w:t>
+        <w:t>14</w:t>
       </w:r>
       <w:r>
         <w:rPr>
@@ -2319,7 +2319,7 @@
         <w:rPr>
           <w:noProof/>
         </w:rPr>
-        <w:instrText xml:space="preserve"> PAGEREF _Toc169872385 \h </w:instrText>
+        <w:instrText xml:space="preserve"> PAGEREF _Toc170226786 \h </w:instrText>
       </w:r>
       <w:r>
         <w:rPr>
@@ -2336,7 +2336,7 @@
         <w:rPr>
           <w:noProof/>
         </w:rPr>
-        <w:t>13</w:t>
+        <w:t>14</w:t>
       </w:r>
       <w:r>
         <w:rPr>
@@ -2399,7 +2399,7 @@
         <w:rPr>
           <w:noProof/>
         </w:rPr>
-        <w:instrText xml:space="preserve"> PAGEREF _Toc169872386 \h </w:instrText>
+        <w:instrText xml:space="preserve"> PAGEREF _Toc170226787 \h </w:instrText>
       </w:r>
       <w:r>
         <w:rPr>
@@ -2416,7 +2416,7 @@
         <w:rPr>
           <w:noProof/>
         </w:rPr>
-        <w:t>13</w:t>
+        <w:t>14</w:t>
       </w:r>
       <w:r>
         <w:rPr>
@@ -2479,7 +2479,7 @@
         <w:rPr>
           <w:noProof/>
         </w:rPr>
-        <w:instrText xml:space="preserve"> PAGEREF _Toc169872387 \h </w:instrText>
+        <w:instrText xml:space="preserve"> PAGEREF _Toc170226788 \h </w:instrText>
       </w:r>
       <w:r>
         <w:rPr>
@@ -2496,7 +2496,7 @@
         <w:rPr>
           <w:noProof/>
         </w:rPr>
-        <w:t>13</w:t>
+        <w:t>14</w:t>
       </w:r>
       <w:r>
         <w:rPr>
@@ -2559,7 +2559,7 @@
         <w:rPr>
           <w:noProof/>
         </w:rPr>
-        <w:instrText xml:space="preserve"> PAGEREF _Toc169872388 \h </w:instrText>
+        <w:instrText xml:space="preserve"> PAGEREF _Toc170226789 \h </w:instrText>
       </w:r>
       <w:r>
         <w:rPr>
@@ -2639,7 +2639,7 @@
         <w:rPr>
           <w:noProof/>
         </w:rPr>
-        <w:instrText xml:space="preserve"> PAGEREF _Toc169872389 \h </w:instrText>
+        <w:instrText xml:space="preserve"> PAGEREF _Toc170226790 \h </w:instrText>
       </w:r>
       <w:r>
         <w:rPr>
@@ -2656,7 +2656,7 @@
         <w:rPr>
           <w:noProof/>
         </w:rPr>
-        <w:t>14</w:t>
+        <w:t>15</w:t>
       </w:r>
       <w:r>
         <w:rPr>
@@ -2719,7 +2719,7 @@
         <w:rPr>
           <w:noProof/>
         </w:rPr>
-        <w:instrText xml:space="preserve"> PAGEREF _Toc169872390 \h </w:instrText>
+        <w:instrText xml:space="preserve"> PAGEREF _Toc170226791 \h </w:instrText>
       </w:r>
       <w:r>
         <w:rPr>
@@ -2736,7 +2736,7 @@
         <w:rPr>
           <w:noProof/>
         </w:rPr>
-        <w:t>14</w:t>
+        <w:t>15</w:t>
       </w:r>
       <w:r>
         <w:rPr>
@@ -2799,7 +2799,7 @@
         <w:rPr>
           <w:noProof/>
         </w:rPr>
-        <w:instrText xml:space="preserve"> PAGEREF _Toc169872391 \h </w:instrText>
+        <w:instrText xml:space="preserve"> PAGEREF _Toc170226792 \h </w:instrText>
       </w:r>
       <w:r>
         <w:rPr>
@@ -2816,7 +2816,7 @@
         <w:rPr>
           <w:noProof/>
         </w:rPr>
-        <w:t>14</w:t>
+        <w:t>15</w:t>
       </w:r>
       <w:r>
         <w:rPr>
@@ -2879,7 +2879,7 @@
         <w:rPr>
           <w:noProof/>
         </w:rPr>
-        <w:instrText xml:space="preserve"> PAGEREF _Toc169872392 \h </w:instrText>
+        <w:instrText xml:space="preserve"> PAGEREF _Toc170226793 \h </w:instrText>
       </w:r>
       <w:r>
         <w:rPr>
@@ -2896,7 +2896,7 @@
         <w:rPr>
           <w:noProof/>
         </w:rPr>
-        <w:t>14</w:t>
+        <w:t>15</w:t>
       </w:r>
       <w:r>
         <w:rPr>
@@ -2959,7 +2959,7 @@
         <w:rPr>
           <w:noProof/>
         </w:rPr>
-        <w:instrText xml:space="preserve"> PAGEREF _Toc169872393 \h </w:instrText>
+        <w:instrText xml:space="preserve"> PAGEREF _Toc170226794 \h </w:instrText>
       </w:r>
       <w:r>
         <w:rPr>
@@ -2976,7 +2976,7 @@
         <w:rPr>
           <w:noProof/>
         </w:rPr>
-        <w:t>14</w:t>
+        <w:t>15</w:t>
       </w:r>
       <w:r>
         <w:rPr>
@@ -3039,7 +3039,7 @@
         <w:rPr>
           <w:noProof/>
         </w:rPr>
-        <w:instrText xml:space="preserve"> PAGEREF _Toc169872394 \h </w:instrText>
+        <w:instrText xml:space="preserve"> PAGEREF _Toc170226795 \h </w:instrText>
       </w:r>
       <w:r>
         <w:rPr>
@@ -3056,7 +3056,7 @@
         <w:rPr>
           <w:noProof/>
         </w:rPr>
-        <w:t>14</w:t>
+        <w:t>15</w:t>
       </w:r>
       <w:r>
         <w:rPr>
@@ -3119,7 +3119,7 @@
         <w:rPr>
           <w:noProof/>
         </w:rPr>
-        <w:instrText xml:space="preserve"> PAGEREF _Toc169872395 \h </w:instrText>
+        <w:instrText xml:space="preserve"> PAGEREF _Toc170226796 \h </w:instrText>
       </w:r>
       <w:r>
         <w:rPr>
@@ -3136,7 +3136,7 @@
         <w:rPr>
           <w:noProof/>
         </w:rPr>
-        <w:t>14</w:t>
+        <w:t>15</w:t>
       </w:r>
       <w:r>
         <w:rPr>
@@ -3199,7 +3199,7 @@
         <w:rPr>
           <w:noProof/>
         </w:rPr>
-        <w:instrText xml:space="preserve"> PAGEREF _Toc169872396 \h </w:instrText>
+        <w:instrText xml:space="preserve"> PAGEREF _Toc170226797 \h </w:instrText>
       </w:r>
       <w:r>
         <w:rPr>
@@ -3216,7 +3216,7 @@
         <w:rPr>
           <w:noProof/>
         </w:rPr>
-        <w:t>14</w:t>
+        <w:t>15</w:t>
       </w:r>
       <w:r>
         <w:rPr>
@@ -3279,7 +3279,7 @@
         <w:rPr>
           <w:noProof/>
         </w:rPr>
-        <w:instrText xml:space="preserve"> PAGEREF _Toc169872397 \h </w:instrText>
+        <w:instrText xml:space="preserve"> PAGEREF _Toc170226798 \h </w:instrText>
       </w:r>
       <w:r>
         <w:rPr>
@@ -3296,7 +3296,7 @@
         <w:rPr>
           <w:noProof/>
         </w:rPr>
-        <w:t>14</w:t>
+        <w:t>15</w:t>
       </w:r>
       <w:r>
         <w:rPr>
@@ -3359,7 +3359,7 @@
         <w:rPr>
           <w:noProof/>
         </w:rPr>
-        <w:instrText xml:space="preserve"> PAGEREF _Toc169872398 \h </w:instrText>
+        <w:instrText xml:space="preserve"> PAGEREF _Toc170226799 \h </w:instrText>
       </w:r>
       <w:r>
         <w:rPr>
@@ -3376,7 +3376,7 @@
         <w:rPr>
           <w:noProof/>
         </w:rPr>
-        <w:t>14</w:t>
+        <w:t>15</w:t>
       </w:r>
       <w:r>
         <w:rPr>
@@ -3439,7 +3439,7 @@
         <w:rPr>
           <w:noProof/>
         </w:rPr>
-        <w:instrText xml:space="preserve"> PAGEREF _Toc169872399 \h </w:instrText>
+        <w:instrText xml:space="preserve"> PAGEREF _Toc170226800 \h </w:instrText>
       </w:r>
       <w:r>
         <w:rPr>
@@ -3456,7 +3456,7 @@
         <w:rPr>
           <w:noProof/>
         </w:rPr>
-        <w:t>14</w:t>
+        <w:t>15</w:t>
       </w:r>
       <w:r>
         <w:rPr>
@@ -3519,7 +3519,7 @@
         <w:rPr>
           <w:noProof/>
         </w:rPr>
-        <w:instrText xml:space="preserve"> PAGEREF _Toc169872400 \h </w:instrText>
+        <w:instrText xml:space="preserve"> PAGEREF _Toc170226801 \h </w:instrText>
       </w:r>
       <w:r>
         <w:rPr>
@@ -3536,7 +3536,7 @@
         <w:rPr>
           <w:noProof/>
         </w:rPr>
-        <w:t>14</w:t>
+        <w:t>15</w:t>
       </w:r>
       <w:r>
         <w:rPr>
@@ -3599,7 +3599,7 @@
         <w:rPr>
           <w:noProof/>
         </w:rPr>
-        <w:instrText xml:space="preserve"> PAGEREF _Toc169872401 \h </w:instrText>
+        <w:instrText xml:space="preserve"> PAGEREF _Toc170226802 \h </w:instrText>
       </w:r>
       <w:r>
         <w:rPr>
@@ -3616,7 +3616,7 @@
         <w:rPr>
           <w:noProof/>
         </w:rPr>
-        <w:t>14</w:t>
+        <w:t>15</w:t>
       </w:r>
       <w:r>
         <w:rPr>
@@ -3679,7 +3679,7 @@
         <w:rPr>
           <w:noProof/>
         </w:rPr>
-        <w:instrText xml:space="preserve"> PAGEREF _Toc169872402 \h </w:instrText>
+        <w:instrText xml:space="preserve"> PAGEREF _Toc170226803 \h </w:instrText>
       </w:r>
       <w:r>
         <w:rPr>
@@ -3696,7 +3696,7 @@
         <w:rPr>
           <w:noProof/>
         </w:rPr>
-        <w:t>14</w:t>
+        <w:t>15</w:t>
       </w:r>
       <w:r>
         <w:rPr>
@@ -3759,7 +3759,7 @@
         <w:rPr>
           <w:noProof/>
         </w:rPr>
-        <w:instrText xml:space="preserve"> PAGEREF _Toc169872403 \h </w:instrText>
+        <w:instrText xml:space="preserve"> PAGEREF _Toc170226804 \h </w:instrText>
       </w:r>
       <w:r>
         <w:rPr>
@@ -3776,7 +3776,7 @@
         <w:rPr>
           <w:noProof/>
         </w:rPr>
-        <w:t>14</w:t>
+        <w:t>15</w:t>
       </w:r>
       <w:r>
         <w:rPr>
@@ -3839,7 +3839,7 @@
         <w:rPr>
           <w:noProof/>
         </w:rPr>
-        <w:instrText xml:space="preserve"> PAGEREF _Toc169872404 \h </w:instrText>
+        <w:instrText xml:space="preserve"> PAGEREF _Toc170226805 \h </w:instrText>
       </w:r>
       <w:r>
         <w:rPr>
@@ -3856,7 +3856,7 @@
         <w:rPr>
           <w:noProof/>
         </w:rPr>
-        <w:t>14</w:t>
+        <w:t>15</w:t>
       </w:r>
       <w:r>
         <w:rPr>
@@ -3919,7 +3919,7 @@
         <w:rPr>
           <w:noProof/>
         </w:rPr>
-        <w:instrText xml:space="preserve"> PAGEREF _Toc169872405 \h </w:instrText>
+        <w:instrText xml:space="preserve"> PAGEREF _Toc170226806 \h </w:instrText>
       </w:r>
       <w:r>
         <w:rPr>
@@ -3936,7 +3936,7 @@
         <w:rPr>
           <w:noProof/>
         </w:rPr>
-        <w:t>14</w:t>
+        <w:t>15</w:t>
       </w:r>
       <w:r>
         <w:rPr>
@@ -4000,7 +4000,7 @@
         <w:rPr>
           <w:noProof/>
         </w:rPr>
-        <w:instrText xml:space="preserve"> PAGEREF _Toc169872406 \h </w:instrText>
+        <w:instrText xml:space="preserve"> PAGEREF _Toc170226807 \h </w:instrText>
       </w:r>
       <w:r>
         <w:rPr>
@@ -4017,7 +4017,7 @@
         <w:rPr>
           <w:noProof/>
         </w:rPr>
-        <w:t>14</w:t>
+        <w:t>15</w:t>
       </w:r>
       <w:r>
         <w:rPr>
@@ -4080,7 +4080,7 @@
         <w:rPr>
           <w:noProof/>
         </w:rPr>
-        <w:instrText xml:space="preserve"> PAGEREF _Toc169872407 \h </w:instrText>
+        <w:instrText xml:space="preserve"> PAGEREF _Toc170226808 \h </w:instrText>
       </w:r>
       <w:r>
         <w:rPr>
@@ -4160,7 +4160,7 @@
         <w:rPr>
           <w:noProof/>
         </w:rPr>
-        <w:instrText xml:space="preserve"> PAGEREF _Toc169872408 \h </w:instrText>
+        <w:instrText xml:space="preserve"> PAGEREF _Toc170226809 \h </w:instrText>
       </w:r>
       <w:r>
         <w:rPr>
@@ -4177,7 +4177,167 @@
         <w:rPr>
           <w:noProof/>
         </w:rPr>
-        <w:t>15</w:t>
+        <w:t>16</w:t>
+      </w:r>
+      <w:r>
+        <w:rPr>
+          <w:noProof/>
+        </w:rPr>
+        <w:fldChar w:fldCharType="end"/>
+      </w:r>
+    </w:p>
+    <w:p>
+      <w:pPr>
+        <w:pStyle w:val="TOC2"/>
+        <w:tabs>
+          <w:tab w:val="left" w:pos="1260"/>
+        </w:tabs>
+        <w:rPr>
+          <w:rFonts w:asciiTheme="minorHAnsi" w:eastAsiaTheme="minorEastAsia" w:hAnsiTheme="minorHAnsi" w:cstheme="minorBidi"/>
+          <w:noProof/>
+          <w:kern w:val="2"/>
+          <w:sz w:val="24"/>
+          <w:szCs w:val="24"/>
+          <w14:ligatures w14:val="standardContextual"/>
+        </w:rPr>
+      </w:pPr>
+      <w:r>
+        <w:rPr>
+          <w:noProof/>
+        </w:rPr>
+        <w:t>B.x1</w:t>
+      </w:r>
+      <w:r>
+        <w:rPr>
+          <w:rFonts w:asciiTheme="minorHAnsi" w:eastAsiaTheme="minorEastAsia" w:hAnsiTheme="minorHAnsi" w:cstheme="minorBidi"/>
+          <w:noProof/>
+          <w:kern w:val="2"/>
+          <w:sz w:val="24"/>
+          <w:szCs w:val="24"/>
+          <w14:ligatures w14:val="standardContextual"/>
+        </w:rPr>
+        <w:tab/>
+      </w:r>
+      <w:r>
+        <w:rPr>
+          <w:noProof/>
+        </w:rPr>
+        <w:t>Example 1</w:t>
+      </w:r>
+      <w:r>
+        <w:rPr>
+          <w:noProof/>
+        </w:rPr>
+        <w:tab/>
+      </w:r>
+      <w:r>
+        <w:rPr>
+          <w:noProof/>
+        </w:rPr>
+        <w:fldChar w:fldCharType="begin"/>
+      </w:r>
+      <w:r>
+        <w:rPr>
+          <w:noProof/>
+        </w:rPr>
+        <w:instrText xml:space="preserve"> PAGEREF _Toc170226810 \h </w:instrText>
+      </w:r>
+      <w:r>
+        <w:rPr>
+          <w:noProof/>
+        </w:rPr>
+      </w:r>
+      <w:r>
+        <w:rPr>
+          <w:noProof/>
+        </w:rPr>
+        <w:fldChar w:fldCharType="separate"/>
+      </w:r>
+      <w:r>
+        <w:rPr>
+          <w:noProof/>
+        </w:rPr>
+        <w:t>16</w:t>
+      </w:r>
+      <w:r>
+        <w:rPr>
+          <w:noProof/>
+        </w:rPr>
+        <w:fldChar w:fldCharType="end"/>
+      </w:r>
+    </w:p>
+    <w:p>
+      <w:pPr>
+        <w:pStyle w:val="TOC2"/>
+        <w:tabs>
+          <w:tab w:val="left" w:pos="1260"/>
+        </w:tabs>
+        <w:rPr>
+          <w:rFonts w:asciiTheme="minorHAnsi" w:eastAsiaTheme="minorEastAsia" w:hAnsiTheme="minorHAnsi" w:cstheme="minorBidi"/>
+          <w:noProof/>
+          <w:kern w:val="2"/>
+          <w:sz w:val="24"/>
+          <w:szCs w:val="24"/>
+          <w14:ligatures w14:val="standardContextual"/>
+        </w:rPr>
+      </w:pPr>
+      <w:r>
+        <w:rPr>
+          <w:noProof/>
+        </w:rPr>
+        <w:t>B.x2</w:t>
+      </w:r>
+      <w:r>
+        <w:rPr>
+          <w:rFonts w:asciiTheme="minorHAnsi" w:eastAsiaTheme="minorEastAsia" w:hAnsiTheme="minorHAnsi" w:cstheme="minorBidi"/>
+          <w:noProof/>
+          <w:kern w:val="2"/>
+          <w:sz w:val="24"/>
+          <w:szCs w:val="24"/>
+          <w14:ligatures w14:val="standardContextual"/>
+        </w:rPr>
+        <w:tab/>
+      </w:r>
+      <w:r>
+        <w:rPr>
+          <w:noProof/>
+        </w:rPr>
+        <w:t>Bi-directional Proxies</w:t>
+      </w:r>
+      <w:r>
+        <w:rPr>
+          <w:noProof/>
+        </w:rPr>
+        <w:tab/>
+      </w:r>
+      <w:r>
+        <w:rPr>
+          <w:noProof/>
+        </w:rPr>
+        <w:fldChar w:fldCharType="begin"/>
+      </w:r>
+      <w:r>
+        <w:rPr>
+          <w:noProof/>
+        </w:rPr>
+        <w:instrText xml:space="preserve"> PAGEREF _Toc170226811 \h </w:instrText>
+      </w:r>
+      <w:r>
+        <w:rPr>
+          <w:noProof/>
+        </w:rPr>
+      </w:r>
+      <w:r>
+        <w:rPr>
+          <w:noProof/>
+        </w:rPr>
+        <w:fldChar w:fldCharType="separate"/>
+      </w:r>
+      <w:r>
+        <w:rPr>
+          <w:noProof/>
+        </w:rPr>
+        <w:t>16</w:t>
       </w:r>
       <w:r>
         <w:rPr>
@@ -4243,31 +4403,31 @@
       <w:pPr>
         <w:pStyle w:val="Heading1"/>
       </w:pPr>
-      <w:bookmarkStart w:id="21" w:name="_Toc169872358"/>
-      <w:bookmarkStart w:id="22" w:name="B_Toc380506547"/>
-      <w:bookmarkStart w:id="23" w:name="B_Toc380506713"/>
-      <w:bookmarkStart w:id="24" w:name="B_Toc381364167"/>
-      <w:bookmarkStart w:id="25" w:name="B_Toc381364735"/>
-      <w:bookmarkStart w:id="26" w:name="B_Toc381364827"/>
-      <w:bookmarkStart w:id="27" w:name="B_Toc381365352"/>
-      <w:bookmarkStart w:id="28" w:name="B_Toc381366969"/>
-      <w:bookmarkStart w:id="29" w:name="B_Toc381367235"/>
-      <w:bookmarkStart w:id="30" w:name="B_Toc381367087"/>
-      <w:bookmarkStart w:id="31" w:name="_Toc383410979"/>
-      <w:bookmarkStart w:id="32" w:name="_Toc383412036"/>
-      <w:bookmarkStart w:id="33" w:name="_Toc383412278"/>
-      <w:bookmarkStart w:id="34" w:name="_Toc383420820"/>
-      <w:bookmarkStart w:id="35" w:name="_Toc383444068"/>
-      <w:bookmarkStart w:id="36" w:name="_Toc383447977"/>
-      <w:bookmarkStart w:id="37" w:name="_Toc385134607"/>
-      <w:bookmarkStart w:id="38" w:name="_Toc385134679"/>
-      <w:bookmarkStart w:id="39" w:name="_Toc390043196"/>
-      <w:bookmarkStart w:id="40" w:name="_Toc390043336"/>
+      <w:bookmarkStart w:id="21" w:name="B_Toc380506547"/>
+      <w:bookmarkStart w:id="22" w:name="B_Toc380506713"/>
+      <w:bookmarkStart w:id="23" w:name="B_Toc381364167"/>
+      <w:bookmarkStart w:id="24" w:name="B_Toc381364735"/>
+      <w:bookmarkStart w:id="25" w:name="B_Toc381364827"/>
+      <w:bookmarkStart w:id="26" w:name="B_Toc381365352"/>
+      <w:bookmarkStart w:id="27" w:name="B_Toc381366969"/>
+      <w:bookmarkStart w:id="28" w:name="B_Toc381367235"/>
+      <w:bookmarkStart w:id="29" w:name="B_Toc381367087"/>
+      <w:bookmarkStart w:id="30" w:name="_Toc383410979"/>
+      <w:bookmarkStart w:id="31" w:name="_Toc383412036"/>
+      <w:bookmarkStart w:id="32" w:name="_Toc383412278"/>
+      <w:bookmarkStart w:id="33" w:name="_Toc383420820"/>
+      <w:bookmarkStart w:id="34" w:name="_Toc383444068"/>
+      <w:bookmarkStart w:id="35" w:name="_Toc383447977"/>
+      <w:bookmarkStart w:id="36" w:name="_Toc385134607"/>
+      <w:bookmarkStart w:id="37" w:name="_Toc385134679"/>
+      <w:bookmarkStart w:id="38" w:name="_Toc390043196"/>
+      <w:bookmarkStart w:id="39" w:name="_Toc390043336"/>
+      <w:bookmarkStart w:id="40" w:name="_Toc170226759"/>
       <w:r>
         <w:lastRenderedPageBreak/>
         <w:t>Document History</w:t>
       </w:r>
-      <w:bookmarkEnd w:id="21"/>
+      <w:bookmarkEnd w:id="40"/>
       <w:r>
         <w:rPr>
           <w:vanish/>
@@ -4454,7 +4614,7 @@
       <w:pPr>
         <w:pStyle w:val="Heading1"/>
       </w:pPr>
-      <w:bookmarkStart w:id="41" w:name="_Toc169872359"/>
+      <w:bookmarkStart w:id="41" w:name="_Toc170226760"/>
       <w:r>
         <w:t>Open Issues</w:t>
       </w:r>
@@ -4800,15 +4960,7 @@
               <w:t xml:space="preserve">One cannot map between </w:t>
             </w:r>
             <w:r>
-              <w:t xml:space="preserve">these two </w:t>
-            </w:r>
-            <w:proofErr w:type="gramStart"/>
-            <w:r>
-              <w:t>different kinds</w:t>
-            </w:r>
-            <w:proofErr w:type="gramEnd"/>
-            <w:r>
-              <w:t xml:space="preserve"> of mechanisms</w:t>
+              <w:t>these two different kinds of mechanisms</w:t>
             </w:r>
             <w:r>
               <w:t>.</w:t>
@@ -4848,23 +5000,7 @@
               <w:t xml:space="preserve">elaborate on </w:t>
             </w:r>
             <w:r>
-              <w:t xml:space="preserve">why this </w:t>
-            </w:r>
-            <w:proofErr w:type="gramStart"/>
-            <w:r>
-              <w:t>is done</w:t>
-            </w:r>
-            <w:proofErr w:type="gramEnd"/>
-            <w:r>
-              <w:t xml:space="preserve"> this way, </w:t>
-            </w:r>
-            <w:proofErr w:type="gramStart"/>
-            <w:r>
-              <w:t>as</w:t>
-            </w:r>
-            <w:proofErr w:type="gramEnd"/>
-            <w:r>
-              <w:t xml:space="preserve"> to take him or her along.</w:t>
+              <w:t>why this is done this way, as to take him or her along.</w:t>
             </w:r>
           </w:p>
           <w:p>
@@ -5635,7 +5771,7 @@
       <w:pPr>
         <w:pStyle w:val="Heading1"/>
       </w:pPr>
-      <w:bookmarkStart w:id="42" w:name="_Toc169872360"/>
+      <w:bookmarkStart w:id="42" w:name="_Toc170226761"/>
       <w:r>
         <w:t>Closed Issues</w:t>
       </w:r>
@@ -5764,7 +5900,7 @@
       <w:pPr>
         <w:pStyle w:val="Heading1"/>
       </w:pPr>
-      <w:bookmarkStart w:id="43" w:name="_Toc169872361"/>
+      <w:bookmarkStart w:id="43" w:name="_Toc170226762"/>
       <w:r>
         <w:lastRenderedPageBreak/>
         <w:t>Scope and Field of Application</w:t>
@@ -5800,15 +5936,7 @@
         <w:t>are</w:t>
       </w:r>
       <w:r>
-        <w:t xml:space="preserve"> an extension to the existing DICOMweb services, mimicking the Modality Worklist (MWL) and Modality Performed Procedure Step (MPPS) services that are already available in DIMSE. It has been designed such that it is </w:t>
-      </w:r>
-      <w:proofErr w:type="gramStart"/>
-      <w:r>
-        <w:t>relatively easy</w:t>
-      </w:r>
-      <w:proofErr w:type="gramEnd"/>
-      <w:r>
-        <w:t xml:space="preserve"> to create proxies from/to DIMSE to/from DICOMweb Modality Services.</w:t>
+        <w:t xml:space="preserve"> an extension to the existing DICOMweb services, mimicking the Modality Worklist (MWL) and Modality Performed Procedure Step (MPPS) services that are already available in DIMSE. It has been designed such that it is relatively easy to create proxies from/to DIMSE to/from DICOMweb Modality Services.</w:t>
       </w:r>
     </w:p>
     <w:p>
@@ -5831,6 +5959,7 @@
         <w:br w:type="page"/>
       </w:r>
     </w:p>
+    <w:bookmarkEnd w:id="21"/>
     <w:bookmarkEnd w:id="22"/>
     <w:bookmarkEnd w:id="23"/>
     <w:bookmarkEnd w:id="24"/>
@@ -5849,7 +5978,6 @@
     <w:bookmarkEnd w:id="37"/>
     <w:bookmarkEnd w:id="38"/>
     <w:bookmarkEnd w:id="39"/>
-    <w:bookmarkEnd w:id="40"/>
     <w:p>
       <w:pPr>
         <w:jc w:val="center"/>
@@ -5886,7 +6014,7 @@
       <w:pPr>
         <w:pStyle w:val="Heading1"/>
       </w:pPr>
-      <w:bookmarkStart w:id="44" w:name="_Toc169872362"/>
+      <w:bookmarkStart w:id="44" w:name="_Toc170226763"/>
       <w:r>
         <w:t>X</w:t>
       </w:r>
@@ -5900,7 +6028,7 @@
       <w:pPr>
         <w:pStyle w:val="Heading2"/>
       </w:pPr>
-      <w:bookmarkStart w:id="45" w:name="_Toc169872363"/>
+      <w:bookmarkStart w:id="45" w:name="_Toc170226764"/>
       <w:r>
         <w:t>X.1</w:t>
       </w:r>
@@ -6062,7 +6190,7 @@
       <w:pPr>
         <w:pStyle w:val="Heading3"/>
       </w:pPr>
-      <w:bookmarkStart w:id="46" w:name="_Toc169872364"/>
+      <w:bookmarkStart w:id="46" w:name="_Toc170226765"/>
       <w:r>
         <w:t>X.1.2</w:t>
       </w:r>
@@ -6104,7 +6232,7 @@
       <w:pPr>
         <w:pStyle w:val="Heading4"/>
       </w:pPr>
-      <w:bookmarkStart w:id="47" w:name="_Toc169872365"/>
+      <w:bookmarkStart w:id="47" w:name="_Toc170226766"/>
       <w:r>
         <w:t>X.1.2.1</w:t>
       </w:r>
@@ -6211,15 +6339,7 @@
         <w:t xml:space="preserve">acquisition </w:t>
       </w:r>
       <w:r>
-        <w:t xml:space="preserve">of images, waveforms, </w:t>
-      </w:r>
-      <w:proofErr w:type="gramStart"/>
-      <w:r>
-        <w:t>etc.</w:t>
-      </w:r>
-      <w:proofErr w:type="gramEnd"/>
-      <w:r>
-        <w:t xml:space="preserve"> </w:t>
+        <w:t xml:space="preserve">of images, waveforms, etc. </w:t>
       </w:r>
       <w:r>
         <w:t>is start</w:t>
@@ -6389,7 +6509,7 @@
       <w:pPr>
         <w:pStyle w:val="Heading4"/>
       </w:pPr>
-      <w:bookmarkStart w:id="48" w:name="_Toc169872366"/>
+      <w:bookmarkStart w:id="48" w:name="_Toc170226767"/>
       <w:r>
         <w:t>X.1.2.2</w:t>
       </w:r>
@@ -6407,7 +6527,19 @@
     </w:p>
     <w:p>
       <w:r>
-        <w:t xml:space="preserve">While the scheduled workflow always starts with </w:t>
+        <w:t xml:space="preserve">While the scheduled </w:t>
+      </w:r>
+      <w:r>
+        <w:t xml:space="preserve">acquisition </w:t>
+      </w:r>
+      <w:r>
+        <w:t xml:space="preserve">workflow </w:t>
+      </w:r>
+      <w:r>
+        <w:t xml:space="preserve">as described in section X.1.2.1 </w:t>
+      </w:r>
+      <w:r>
+        <w:t xml:space="preserve">always starts with </w:t>
       </w:r>
       <w:r>
         <w:t xml:space="preserve">a workitem including </w:t>
@@ -6464,7 +6596,13 @@
         <w:t xml:space="preserve">the </w:t>
       </w:r>
       <w:r>
-        <w:t xml:space="preserve">applicable information </w:t>
+        <w:t>applicable information</w:t>
+      </w:r>
+      <w:r>
+        <w:t>,</w:t>
+      </w:r>
+      <w:r>
+        <w:t xml:space="preserve"> </w:t>
       </w:r>
       <w:r>
         <w:t xml:space="preserve">even </w:t>
@@ -6611,7 +6749,7 @@
       <w:pPr>
         <w:pStyle w:val="Heading4"/>
       </w:pPr>
-      <w:bookmarkStart w:id="49" w:name="_Toc169872367"/>
+      <w:bookmarkStart w:id="49" w:name="_Toc170226768"/>
       <w:r>
         <w:lastRenderedPageBreak/>
         <w:t>X.1.2.3</w:t>
@@ -6635,15 +6773,7 @@
         <w:t xml:space="preserve">When there is a </w:t>
       </w:r>
       <w:r>
-        <w:t xml:space="preserve">worklist provider serving </w:t>
-      </w:r>
-      <w:proofErr w:type="gramStart"/>
-      <w:r>
-        <w:t>several</w:t>
-      </w:r>
-      <w:proofErr w:type="gramEnd"/>
-      <w:r>
-        <w:t xml:space="preserve"> acquisition modalities</w:t>
+        <w:t>worklist provider serving several acquisition modalities</w:t>
       </w:r>
       <w:r>
         <w:t>,</w:t>
@@ -6823,7 +6953,7 @@
       <w:pPr>
         <w:pStyle w:val="Heading4"/>
       </w:pPr>
-      <w:bookmarkStart w:id="51" w:name="_Toc169872368"/>
+      <w:bookmarkStart w:id="51" w:name="_Toc170226769"/>
       <w:r>
         <w:t>X.1.2.4</w:t>
       </w:r>
@@ -6947,6 +7077,9 @@
         <w:jc w:val="center"/>
       </w:pPr>
       <w:r>
+        <w:rPr>
+          <w:noProof/>
+        </w:rPr>
         <w:drawing>
           <wp:inline distT="0" distB="0" distL="0" distR="0" wp14:anchorId="4563434A" wp14:editId="0E10428A">
             <wp:extent cx="4136400" cy="2448000"/>
@@ -6988,7 +7121,7 @@
       <w:pPr>
         <w:pStyle w:val="Heading3"/>
       </w:pPr>
-      <w:bookmarkStart w:id="53" w:name="_Toc169872369"/>
+      <w:bookmarkStart w:id="53" w:name="_Toc170226770"/>
       <w:r>
         <w:t>X.1.3</w:t>
       </w:r>
@@ -7000,15 +7133,7 @@
     </w:p>
     <w:p>
       <w:r>
-        <w:t xml:space="preserve">There are </w:t>
-      </w:r>
-      <w:proofErr w:type="gramStart"/>
-      <w:r>
-        <w:t>several</w:t>
-      </w:r>
-      <w:proofErr w:type="gramEnd"/>
-      <w:r>
-        <w:t xml:space="preserve"> conceptual differences between the DIMSE services that are </w:t>
+        <w:t xml:space="preserve">There are several conceptual differences between the DIMSE services that are </w:t>
       </w:r>
       <w:r>
         <w:t>mirrored</w:t>
@@ -7039,7 +7164,7 @@
       <w:pPr>
         <w:pStyle w:val="Heading4"/>
       </w:pPr>
-      <w:bookmarkStart w:id="54" w:name="_Toc169872370"/>
+      <w:bookmarkStart w:id="54" w:name="_Toc170226771"/>
       <w:r>
         <w:t>X.1.</w:t>
       </w:r>
@@ -7298,15 +7423,7 @@
         <w:t>acquisition</w:t>
       </w:r>
       <w:r>
-        <w:t xml:space="preserve"> workflow as sketched before, there is no need that the acquisition modality </w:t>
-      </w:r>
-      <w:proofErr w:type="gramStart"/>
-      <w:r>
-        <w:t>creates</w:t>
-      </w:r>
-      <w:proofErr w:type="gramEnd"/>
-      <w:r>
-        <w:t xml:space="preserve"> a Workitem, while the encounter-based </w:t>
+        <w:t xml:space="preserve"> workflow as sketched before, there is no need that the acquisition modality creates a Workitem, while the encounter-based </w:t>
       </w:r>
       <w:r>
         <w:t xml:space="preserve">acquisition workflow </w:t>
@@ -7328,7 +7445,7 @@
       <w:pPr>
         <w:pStyle w:val="Heading4"/>
       </w:pPr>
-      <w:bookmarkStart w:id="55" w:name="_Toc169872371"/>
+      <w:bookmarkStart w:id="55" w:name="_Toc170226772"/>
       <w:r>
         <w:t>X.1.</w:t>
       </w:r>
@@ -7391,7 +7508,16 @@
       </w:r>
       <w:proofErr w:type="spellStart"/>
       <w:r>
-        <w:t>websockets</w:t>
+        <w:t>W</w:t>
+      </w:r>
+      <w:r>
+        <w:t>eb</w:t>
+      </w:r>
+      <w:r>
+        <w:t>S</w:t>
+      </w:r>
+      <w:r>
+        <w:t>ockets</w:t>
       </w:r>
       <w:proofErr w:type="spellEnd"/>
       <w:r>
@@ -7438,13 +7564,8 @@
       <w:r>
         <w:t xml:space="preserve">, </w:t>
       </w:r>
-      <w:proofErr w:type="gramStart"/>
-      <w:r>
-        <w:t>that</w:t>
-      </w:r>
-      <w:proofErr w:type="gramEnd"/>
-      <w:r>
-        <w:t xml:space="preserve"> </w:t>
+      <w:r>
+        <w:t xml:space="preserve">that </w:t>
       </w:r>
       <w:r>
         <w:t>can be considered equivalent in behavior to DIMSE operations, namely being client initiated.</w:t>
@@ -7546,15 +7667,7 @@
         <w:t>T</w:t>
       </w:r>
       <w:r>
-        <w:t xml:space="preserve">here is a </w:t>
-      </w:r>
-      <w:proofErr w:type="gramStart"/>
-      <w:r>
-        <w:t>possible mismatch</w:t>
-      </w:r>
-      <w:proofErr w:type="gramEnd"/>
-      <w:r>
-        <w:t xml:space="preserve"> in information, </w:t>
+        <w:t xml:space="preserve">here is a possible mismatch in information, </w:t>
       </w:r>
       <w:r>
         <w:t xml:space="preserve">as MPPS notifications can only convey state changes, and UPS-RS notifications can convey much more, </w:t>
@@ -7625,13 +7738,8 @@
       <w:r>
         <w:t xml:space="preserve"> (</w:t>
       </w:r>
-      <w:proofErr w:type="gramStart"/>
-      <w:r>
-        <w:t>a possible approach</w:t>
-      </w:r>
-      <w:proofErr w:type="gramEnd"/>
-      <w:r>
-        <w:t xml:space="preserve"> to this could be having this as a configuration item of the SCP</w:t>
+      <w:r>
+        <w:t>a possible approach to this could be having this as a configuration item of the SCP</w:t>
       </w:r>
       <w:r>
         <w:t>) while UPS-RS is clear about subscriptions</w:t>
@@ -7771,7 +7879,7 @@
       <w:pPr>
         <w:pStyle w:val="Heading2"/>
       </w:pPr>
-      <w:bookmarkStart w:id="56" w:name="_Toc169872372"/>
+      <w:bookmarkStart w:id="56" w:name="_Toc170226773"/>
       <w:r>
         <w:t>X.2</w:t>
       </w:r>
@@ -7783,7 +7891,13 @@
     </w:p>
     <w:p>
       <w:r>
-        <w:t xml:space="preserve">Origin Servers </w:t>
+        <w:t xml:space="preserve">Origin </w:t>
+      </w:r>
+      <w:r>
+        <w:t>s</w:t>
+      </w:r>
+      <w:r>
+        <w:t xml:space="preserve">ervers </w:t>
       </w:r>
       <w:r>
         <w:t>conforming to the Modality Services shall support the transactions listed as Required in Table X.2-1.</w:t>
@@ -8418,7 +8532,7 @@
       <w:pPr>
         <w:pStyle w:val="Heading2"/>
       </w:pPr>
-      <w:bookmarkStart w:id="57" w:name="_Toc169872373"/>
+      <w:bookmarkStart w:id="57" w:name="_Toc170226774"/>
       <w:r>
         <w:t>X.3</w:t>
       </w:r>
@@ -9031,13 +9145,8 @@
               <w:pStyle w:val="TableEntry"/>
             </w:pPr>
             <w:r>
-              <w:t xml:space="preserve">Updates the Target Workitem with </w:t>
-            </w:r>
-            <w:proofErr w:type="gramStart"/>
-            <w:r>
-              <w:t>new information</w:t>
-            </w:r>
-            <w:proofErr w:type="gramEnd"/>
+              <w:t>Updates the Target Workitem with new information</w:t>
+            </w:r>
           </w:p>
         </w:tc>
       </w:tr>
@@ -9325,7 +9434,7 @@
     <w:p/>
     <w:p>
       <w:r>
-        <w:t xml:space="preserve">The </w:t>
+        <w:t xml:space="preserve">Each of the </w:t>
       </w:r>
       <w:r>
         <w:t xml:space="preserve">Create Workitem and the </w:t>
@@ -9338,9 +9447,6 @@
       </w:r>
       <w:r>
         <w:t xml:space="preserve"> </w:t>
-      </w:r>
-      <w:r>
-        <w:t xml:space="preserve">each </w:t>
       </w:r>
       <w:r>
         <w:t xml:space="preserve">consist of two methods, due to the mapping </w:t>
@@ -10255,7 +10361,7 @@
       <w:pPr>
         <w:pStyle w:val="Heading2"/>
       </w:pPr>
-      <w:bookmarkStart w:id="58" w:name="_Toc169872374"/>
+      <w:bookmarkStart w:id="58" w:name="_Toc170226775"/>
       <w:r>
         <w:t>X.4</w:t>
       </w:r>
@@ -10274,7 +10380,7 @@
       <w:pPr>
         <w:pStyle w:val="Heading3"/>
       </w:pPr>
-      <w:bookmarkStart w:id="59" w:name="_Toc169872375"/>
+      <w:bookmarkStart w:id="59" w:name="_Toc170226776"/>
       <w:r>
         <w:t>X.4.1</w:t>
       </w:r>
@@ -10294,121 +10400,206 @@
     </w:p>
     <w:p>
       <w:r>
-        <w:t xml:space="preserve">The Workitem contained in the payload </w:t>
+        <w:t>The Workitem contained in the payload is</w:t>
+      </w:r>
+      <w:r>
+        <w:t xml:space="preserve"> </w:t>
+      </w:r>
+    </w:p>
+    <w:p>
+      <w:pPr>
+        <w:pStyle w:val="Heading3"/>
+      </w:pPr>
+      <w:bookmarkStart w:id="60" w:name="_Toc170226777"/>
+      <w:r>
+        <w:t>X.4.2</w:t>
+      </w:r>
+      <w:r>
+        <w:tab/>
+        <w:t>Behavior</w:t>
+      </w:r>
+      <w:bookmarkEnd w:id="60"/>
+    </w:p>
+    <w:p>
+      <w:r>
+        <w:t xml:space="preserve">The origin server shall create a new Workitem </w:t>
+      </w:r>
+      <w:r>
+        <w:t xml:space="preserve">and set it in </w:t>
+      </w:r>
+      <w:r>
+        <w:t xml:space="preserve">the </w:t>
       </w:r>
       <w:proofErr w:type="gramStart"/>
       <w:r>
-        <w:t>is</w:t>
+        <w:t>IN PROGRESS</w:t>
       </w:r>
       <w:proofErr w:type="gramEnd"/>
       <w:r>
         <w:t xml:space="preserve"> </w:t>
       </w:r>
+      <w:r>
+        <w:t>state</w:t>
+      </w:r>
+      <w:r>
+        <w:t>,</w:t>
+      </w:r>
+      <w:r>
+        <w:t xml:space="preserve"> return</w:t>
+      </w:r>
+      <w:r>
+        <w:t>ing</w:t>
+      </w:r>
+      <w:r>
+        <w:t xml:space="preserve"> a URL referencing the newly created Workitem in the Location header field of the response. A Workitem will only be added to the Worklist once.</w:t>
+      </w:r>
+    </w:p>
+    <w:p>
+      <w:r>
+        <w:t xml:space="preserve">The </w:t>
+      </w:r>
+      <w:proofErr w:type="gramStart"/>
+      <w:r>
+        <w:t>origin</w:t>
+      </w:r>
+      <w:proofErr w:type="gramEnd"/>
+      <w:r>
+        <w:t xml:space="preserve"> server shall create and maintain the Workitem as specified by the SCP behavior defined in Section CC.2.5.3 in PS3.4.</w:t>
+      </w:r>
     </w:p>
     <w:p>
       <w:pPr>
         <w:pStyle w:val="Heading3"/>
       </w:pPr>
-      <w:bookmarkStart w:id="60" w:name="_Toc169872376"/>
-      <w:r>
-        <w:t>X.4.2</w:t>
+      <w:bookmarkStart w:id="61" w:name="_Toc170226778"/>
+      <w:r>
+        <w:t>X.4.3</w:t>
+      </w:r>
+      <w:r>
+        <w:tab/>
+        <w:t>Response</w:t>
+      </w:r>
+      <w:bookmarkEnd w:id="61"/>
+    </w:p>
+    <w:p>
+      <w:r>
+        <w:t>See 11.4.3.</w:t>
+      </w:r>
+    </w:p>
+    <w:p>
+      <w:pPr>
+        <w:pStyle w:val="Heading2"/>
+      </w:pPr>
+      <w:bookmarkStart w:id="62" w:name="_Toc170226779"/>
+      <w:r>
+        <w:t>X.5</w:t>
+      </w:r>
+      <w:r>
+        <w:tab/>
+        <w:t>Claim and Prepare Workitem Transaction</w:t>
+      </w:r>
+      <w:bookmarkEnd w:id="62"/>
+    </w:p>
+    <w:p>
+      <w:pPr>
+        <w:pStyle w:val="Heading3"/>
+      </w:pPr>
+      <w:bookmarkStart w:id="63" w:name="_Toc170226780"/>
+      <w:r>
+        <w:t>X.</w:t>
+      </w:r>
+      <w:r>
+        <w:t>5</w:t>
+      </w:r>
+      <w:r>
+        <w:t>.1</w:t>
+      </w:r>
+      <w:r>
+        <w:tab/>
+        <w:t>Request</w:t>
+      </w:r>
+      <w:bookmarkEnd w:id="63"/>
+    </w:p>
+    <w:p>
+      <w:r>
+        <w:t>See 11.7.1 and 11.6.1.</w:t>
+      </w:r>
+    </w:p>
+    <w:p>
+      <w:pPr>
+        <w:pStyle w:val="Heading3"/>
+      </w:pPr>
+      <w:bookmarkStart w:id="64" w:name="_Toc170226781"/>
+      <w:r>
+        <w:t>X.</w:t>
+      </w:r>
+      <w:r>
+        <w:t>5</w:t>
+      </w:r>
+      <w:r>
+        <w:t>.2</w:t>
       </w:r>
       <w:r>
         <w:tab/>
         <w:t>Behavior</w:t>
       </w:r>
-      <w:bookmarkEnd w:id="60"/>
-    </w:p>
-    <w:p>
-      <w:r>
-        <w:t xml:space="preserve">The origin server shall create a new Workitem </w:t>
-      </w:r>
-      <w:r>
-        <w:t xml:space="preserve">and set it in </w:t>
-      </w:r>
-      <w:r>
-        <w:t xml:space="preserve">the </w:t>
-      </w:r>
-      <w:proofErr w:type="gramStart"/>
-      <w:r>
-        <w:t>IN PROGRESS</w:t>
-      </w:r>
-      <w:proofErr w:type="gramEnd"/>
-      <w:r>
-        <w:t xml:space="preserve"> </w:t>
-      </w:r>
-      <w:r>
-        <w:t>state</w:t>
-      </w:r>
-      <w:r>
-        <w:t>,</w:t>
-      </w:r>
-      <w:r>
-        <w:t xml:space="preserve"> return</w:t>
-      </w:r>
-      <w:r>
-        <w:t>ing</w:t>
-      </w:r>
-      <w:r>
-        <w:t xml:space="preserve"> a URL referencing the newly created Workitem in the Location header field of the response. A Workitem will only be added to the Worklist once.</w:t>
-      </w:r>
-    </w:p>
-    <w:p>
-      <w:r>
-        <w:t xml:space="preserve">The </w:t>
-      </w:r>
-      <w:proofErr w:type="gramStart"/>
-      <w:r>
-        <w:t>origin</w:t>
-      </w:r>
-      <w:proofErr w:type="gramEnd"/>
-      <w:r>
-        <w:t xml:space="preserve"> server shall create and maintain the Workitem as specified by the SCP behavior defined in Section CC.2.5.3 in PS3.4.</w:t>
-      </w:r>
-    </w:p>
+      <w:bookmarkEnd w:id="64"/>
+    </w:p>
+    <w:p/>
     <w:p>
       <w:pPr>
         <w:pStyle w:val="Heading3"/>
       </w:pPr>
-      <w:bookmarkStart w:id="61" w:name="_Toc169872377"/>
-      <w:r>
-        <w:t>X.4.3</w:t>
+      <w:bookmarkStart w:id="65" w:name="_Toc170226782"/>
+      <w:r>
+        <w:t>X.</w:t>
+      </w:r>
+      <w:r>
+        <w:t>5</w:t>
+      </w:r>
+      <w:r>
+        <w:t>.3</w:t>
       </w:r>
       <w:r>
         <w:tab/>
         <w:t>Response</w:t>
       </w:r>
-      <w:bookmarkEnd w:id="61"/>
-    </w:p>
-    <w:p>
-      <w:r>
-        <w:t>See 11.4.3.</w:t>
+      <w:bookmarkEnd w:id="65"/>
+    </w:p>
+    <w:p>
+      <w:r>
+        <w:t>See 11.7.3 and 11.6.3.</w:t>
       </w:r>
     </w:p>
     <w:p>
       <w:pPr>
         <w:pStyle w:val="Heading2"/>
       </w:pPr>
-      <w:bookmarkStart w:id="62" w:name="_Toc169872378"/>
-      <w:r>
-        <w:t>X.5</w:t>
-      </w:r>
-      <w:r>
-        <w:tab/>
-        <w:t>Claim and Prepare Workitem Transaction</w:t>
-      </w:r>
-      <w:bookmarkEnd w:id="62"/>
+      <w:bookmarkStart w:id="66" w:name="_Toc170226783"/>
+      <w:r>
+        <w:t>X.6</w:t>
+      </w:r>
+      <w:r>
+        <w:tab/>
+      </w:r>
+      <w:r>
+        <w:t xml:space="preserve">Retrieve </w:t>
+      </w:r>
+      <w:r>
+        <w:t>Workitem Transaction</w:t>
+      </w:r>
+      <w:bookmarkEnd w:id="66"/>
     </w:p>
     <w:p>
       <w:pPr>
         <w:pStyle w:val="Heading3"/>
       </w:pPr>
-      <w:bookmarkStart w:id="63" w:name="_Toc169872379"/>
+      <w:bookmarkStart w:id="67" w:name="_Toc170226784"/>
       <w:r>
         <w:t>X.</w:t>
       </w:r>
       <w:r>
-        <w:t>5</w:t>
+        <w:t>6</w:t>
       </w:r>
       <w:r>
         <w:t>.1</w:t>
@@ -10417,23 +10608,19 @@
         <w:tab/>
         <w:t>Request</w:t>
       </w:r>
-      <w:bookmarkEnd w:id="63"/>
-    </w:p>
-    <w:p>
-      <w:r>
-        <w:t>See 11.7.1 and 11.6.1.</w:t>
-      </w:r>
-    </w:p>
+      <w:bookmarkEnd w:id="67"/>
+    </w:p>
+    <w:p/>
     <w:p>
       <w:pPr>
         <w:pStyle w:val="Heading3"/>
       </w:pPr>
-      <w:bookmarkStart w:id="64" w:name="_Toc169872380"/>
+      <w:bookmarkStart w:id="68" w:name="_Toc170226785"/>
       <w:r>
         <w:t>X.</w:t>
       </w:r>
       <w:r>
-        <w:t>5</w:t>
+        <w:t>6</w:t>
       </w:r>
       <w:r>
         <w:t>.2</w:t>
@@ -10442,19 +10629,19 @@
         <w:tab/>
         <w:t>Behavior</w:t>
       </w:r>
-      <w:bookmarkEnd w:id="64"/>
+      <w:bookmarkEnd w:id="68"/>
     </w:p>
     <w:p/>
     <w:p>
       <w:pPr>
         <w:pStyle w:val="Heading3"/>
       </w:pPr>
-      <w:bookmarkStart w:id="65" w:name="_Toc169872381"/>
+      <w:bookmarkStart w:id="69" w:name="_Toc170226786"/>
       <w:r>
         <w:t>X.</w:t>
       </w:r>
       <w:r>
-        <w:t>5</w:t>
+        <w:t>6</w:t>
       </w:r>
       <w:r>
         <w:t>.3</w:t>
@@ -10463,152 +10650,66 @@
         <w:tab/>
         <w:t>Response</w:t>
       </w:r>
-      <w:bookmarkEnd w:id="65"/>
-    </w:p>
-    <w:p>
-      <w:r>
-        <w:t>See 11.7.3 and 11.6.3.</w:t>
-      </w:r>
-    </w:p>
+      <w:bookmarkEnd w:id="69"/>
+    </w:p>
+    <w:p/>
     <w:p>
       <w:pPr>
         <w:pStyle w:val="Heading2"/>
       </w:pPr>
-      <w:bookmarkStart w:id="66" w:name="_Toc169872382"/>
-      <w:r>
-        <w:t>X.6</w:t>
-      </w:r>
-      <w:r>
-        <w:tab/>
-      </w:r>
-      <w:r>
-        <w:t xml:space="preserve">Retrieve </w:t>
-      </w:r>
-      <w:r>
-        <w:t>Workitem Transaction</w:t>
-      </w:r>
-      <w:bookmarkEnd w:id="66"/>
+      <w:bookmarkStart w:id="70" w:name="_Toc170226787"/>
+      <w:r>
+        <w:t>X.</w:t>
+      </w:r>
+      <w:r>
+        <w:t>7</w:t>
+      </w:r>
+      <w:r>
+        <w:tab/>
+      </w:r>
+      <w:r>
+        <w:t xml:space="preserve">Report Progress on Workitem </w:t>
+      </w:r>
+      <w:r>
+        <w:t>Transaction</w:t>
+      </w:r>
+      <w:bookmarkEnd w:id="70"/>
     </w:p>
     <w:p>
       <w:pPr>
         <w:pStyle w:val="Heading3"/>
       </w:pPr>
-      <w:bookmarkStart w:id="67" w:name="_Toc169872383"/>
-      <w:r>
-        <w:t>X.</w:t>
-      </w:r>
-      <w:r>
-        <w:t>6</w:t>
-      </w:r>
-      <w:r>
-        <w:t>.1</w:t>
+      <w:bookmarkStart w:id="71" w:name="_Toc170226788"/>
+      <w:r>
+        <w:t>X.7.1</w:t>
       </w:r>
       <w:r>
         <w:tab/>
         <w:t>Request</w:t>
       </w:r>
-      <w:bookmarkEnd w:id="67"/>
+      <w:bookmarkEnd w:id="71"/>
     </w:p>
     <w:p/>
     <w:p>
       <w:pPr>
         <w:pStyle w:val="Heading3"/>
       </w:pPr>
-      <w:bookmarkStart w:id="68" w:name="_Toc169872384"/>
-      <w:r>
-        <w:t>X.</w:t>
-      </w:r>
-      <w:r>
-        <w:t>6</w:t>
-      </w:r>
-      <w:r>
-        <w:t>.2</w:t>
+      <w:bookmarkStart w:id="72" w:name="_Toc170226789"/>
+      <w:r>
+        <w:t>X.7.2</w:t>
       </w:r>
       <w:r>
         <w:tab/>
         <w:t>Behavior</w:t>
       </w:r>
-      <w:bookmarkEnd w:id="68"/>
+      <w:bookmarkEnd w:id="72"/>
     </w:p>
     <w:p/>
     <w:p>
       <w:pPr>
         <w:pStyle w:val="Heading3"/>
       </w:pPr>
-      <w:bookmarkStart w:id="69" w:name="_Toc169872385"/>
-      <w:r>
-        <w:t>X.</w:t>
-      </w:r>
-      <w:r>
-        <w:t>6</w:t>
-      </w:r>
-      <w:r>
-        <w:t>.3</w:t>
-      </w:r>
-      <w:r>
-        <w:tab/>
-        <w:t>Response</w:t>
-      </w:r>
-      <w:bookmarkEnd w:id="69"/>
-    </w:p>
-    <w:p/>
-    <w:p>
-      <w:pPr>
-        <w:pStyle w:val="Heading2"/>
-      </w:pPr>
-      <w:bookmarkStart w:id="70" w:name="_Toc169872386"/>
-      <w:r>
-        <w:t>X.</w:t>
-      </w:r>
-      <w:r>
-        <w:t>7</w:t>
-      </w:r>
-      <w:r>
-        <w:tab/>
-      </w:r>
-      <w:r>
-        <w:t xml:space="preserve">Report Progress on Workitem </w:t>
-      </w:r>
-      <w:r>
-        <w:t>Transaction</w:t>
-      </w:r>
-      <w:bookmarkEnd w:id="70"/>
-    </w:p>
-    <w:p>
-      <w:pPr>
-        <w:pStyle w:val="Heading3"/>
-      </w:pPr>
-      <w:bookmarkStart w:id="71" w:name="_Toc169872387"/>
-      <w:r>
-        <w:t>X.7.1</w:t>
-      </w:r>
-      <w:r>
-        <w:tab/>
-        <w:t>Request</w:t>
-      </w:r>
-      <w:bookmarkEnd w:id="71"/>
-    </w:p>
-    <w:p/>
-    <w:p>
-      <w:pPr>
-        <w:pStyle w:val="Heading3"/>
-      </w:pPr>
-      <w:bookmarkStart w:id="72" w:name="_Toc169872388"/>
-      <w:r>
-        <w:t>X.7.2</w:t>
-      </w:r>
-      <w:r>
-        <w:tab/>
-        <w:t>Behavior</w:t>
-      </w:r>
-      <w:bookmarkEnd w:id="72"/>
-    </w:p>
-    <w:p/>
-    <w:p>
-      <w:pPr>
-        <w:pStyle w:val="Heading3"/>
-      </w:pPr>
-      <w:bookmarkStart w:id="73" w:name="_Toc169872389"/>
+      <w:bookmarkStart w:id="73" w:name="_Toc170226790"/>
       <w:r>
         <w:lastRenderedPageBreak/>
         <w:t>X.7.3</w:t>
@@ -10624,7 +10725,7 @@
       <w:pPr>
         <w:pStyle w:val="Heading2"/>
       </w:pPr>
-      <w:bookmarkStart w:id="74" w:name="_Toc169872390"/>
+      <w:bookmarkStart w:id="74" w:name="_Toc170226791"/>
       <w:r>
         <w:t>X.8</w:t>
       </w:r>
@@ -10643,7 +10744,7 @@
       <w:pPr>
         <w:pStyle w:val="Heading3"/>
       </w:pPr>
-      <w:bookmarkStart w:id="75" w:name="_Toc169872391"/>
+      <w:bookmarkStart w:id="75" w:name="_Toc170226792"/>
       <w:r>
         <w:t>X.8.1</w:t>
       </w:r>
@@ -10658,7 +10759,7 @@
       <w:pPr>
         <w:pStyle w:val="Heading3"/>
       </w:pPr>
-      <w:bookmarkStart w:id="76" w:name="_Toc169872392"/>
+      <w:bookmarkStart w:id="76" w:name="_Toc170226793"/>
       <w:r>
         <w:t>X.8.2</w:t>
       </w:r>
@@ -10673,7 +10774,7 @@
       <w:pPr>
         <w:pStyle w:val="Heading3"/>
       </w:pPr>
-      <w:bookmarkStart w:id="77" w:name="_Toc169872393"/>
+      <w:bookmarkStart w:id="77" w:name="_Toc170226794"/>
       <w:r>
         <w:t>X.8.3</w:t>
       </w:r>
@@ -10688,7 +10789,7 @@
       <w:pPr>
         <w:pStyle w:val="Heading3"/>
       </w:pPr>
-      <w:bookmarkStart w:id="78" w:name="_Toc169872394"/>
+      <w:bookmarkStart w:id="78" w:name="_Toc170226795"/>
       <w:r>
         <w:t>X.8.3.1</w:t>
       </w:r>
@@ -10703,7 +10804,7 @@
       <w:pPr>
         <w:pStyle w:val="Heading3"/>
       </w:pPr>
-      <w:bookmarkStart w:id="79" w:name="_Toc169872395"/>
+      <w:bookmarkStart w:id="79" w:name="_Toc170226796"/>
       <w:r>
         <w:t>X.8.3.2</w:t>
       </w:r>
@@ -10718,7 +10819,7 @@
       <w:pPr>
         <w:pStyle w:val="Heading3"/>
       </w:pPr>
-      <w:bookmarkStart w:id="80" w:name="_Toc169872396"/>
+      <w:bookmarkStart w:id="80" w:name="_Toc170226797"/>
       <w:r>
         <w:t>X.8.3.3</w:t>
       </w:r>
@@ -10733,7 +10834,7 @@
       <w:pPr>
         <w:pStyle w:val="Heading2"/>
       </w:pPr>
-      <w:bookmarkStart w:id="81" w:name="_Toc169872397"/>
+      <w:bookmarkStart w:id="81" w:name="_Toc170226798"/>
       <w:r>
         <w:t>X.</w:t>
       </w:r>
@@ -10756,7 +10857,7 @@
       <w:pPr>
         <w:pStyle w:val="Heading3"/>
       </w:pPr>
-      <w:bookmarkStart w:id="82" w:name="_Toc169872398"/>
+      <w:bookmarkStart w:id="82" w:name="_Toc170226799"/>
       <w:r>
         <w:t>X.9.1</w:t>
       </w:r>
@@ -10771,7 +10872,7 @@
       <w:pPr>
         <w:pStyle w:val="Heading3"/>
       </w:pPr>
-      <w:bookmarkStart w:id="83" w:name="_Toc169872399"/>
+      <w:bookmarkStart w:id="83" w:name="_Toc170226800"/>
       <w:r>
         <w:t>X.</w:t>
       </w:r>
@@ -10792,7 +10893,7 @@
       <w:pPr>
         <w:pStyle w:val="Heading3"/>
       </w:pPr>
-      <w:bookmarkStart w:id="84" w:name="_Toc169872400"/>
+      <w:bookmarkStart w:id="84" w:name="_Toc170226801"/>
       <w:r>
         <w:t>X.</w:t>
       </w:r>
@@ -10813,7 +10914,7 @@
       <w:pPr>
         <w:pStyle w:val="Heading2"/>
       </w:pPr>
-      <w:bookmarkStart w:id="85" w:name="_Toc169872401"/>
+      <w:bookmarkStart w:id="85" w:name="_Toc170226802"/>
       <w:r>
         <w:t>X.10</w:t>
       </w:r>
@@ -10827,7 +10928,7 @@
       <w:pPr>
         <w:pStyle w:val="Heading3"/>
       </w:pPr>
-      <w:bookmarkStart w:id="86" w:name="_Toc169872402"/>
+      <w:bookmarkStart w:id="86" w:name="_Toc170226803"/>
       <w:r>
         <w:t>X.9.1</w:t>
       </w:r>
@@ -10842,7 +10943,7 @@
       <w:pPr>
         <w:pStyle w:val="Heading3"/>
       </w:pPr>
-      <w:bookmarkStart w:id="87" w:name="_Toc169872403"/>
+      <w:bookmarkStart w:id="87" w:name="_Toc170226804"/>
       <w:r>
         <w:t>X.9.2</w:t>
       </w:r>
@@ -10857,7 +10958,7 @@
       <w:pPr>
         <w:pStyle w:val="Heading3"/>
       </w:pPr>
-      <w:bookmarkStart w:id="88" w:name="_Toc169872404"/>
+      <w:bookmarkStart w:id="88" w:name="_Toc170226805"/>
       <w:r>
         <w:t>X.9.3</w:t>
       </w:r>
@@ -10872,7 +10973,7 @@
       <w:pPr>
         <w:pStyle w:val="Heading2"/>
       </w:pPr>
-      <w:bookmarkStart w:id="89" w:name="_Toc169872405"/>
+      <w:bookmarkStart w:id="89" w:name="_Toc170226806"/>
       <w:r>
         <w:t>X.11</w:t>
       </w:r>
@@ -10886,7 +10987,7 @@
       <w:pPr>
         <w:pStyle w:val="Heading3"/>
       </w:pPr>
-      <w:bookmarkStart w:id="90" w:name="_Toc169872406"/>
+      <w:bookmarkStart w:id="90" w:name="_Toc170226807"/>
       <w:r>
         <w:t>X.9.1</w:t>
       </w:r>
@@ -10901,7 +11002,7 @@
       <w:pPr>
         <w:pStyle w:val="Heading3"/>
       </w:pPr>
-      <w:bookmarkStart w:id="91" w:name="_Toc169872407"/>
+      <w:bookmarkStart w:id="91" w:name="_Toc170226808"/>
       <w:r>
         <w:t>X.9.2</w:t>
       </w:r>
@@ -10916,7 +11017,7 @@
       <w:pPr>
         <w:pStyle w:val="Heading3"/>
       </w:pPr>
-      <w:bookmarkStart w:id="92" w:name="_Toc169872408"/>
+      <w:bookmarkStart w:id="92" w:name="_Toc170226809"/>
       <w:r>
         <w:lastRenderedPageBreak/>
         <w:t>X.9.3</w:t>
@@ -10948,6 +11049,7 @@
       <w:pPr>
         <w:pStyle w:val="Heading2"/>
       </w:pPr>
+      <w:bookmarkStart w:id="93" w:name="_Toc170226810"/>
       <w:r>
         <w:t>B.x</w:t>
       </w:r>
@@ -10961,6 +11063,7 @@
       <w:r>
         <w:t>1</w:t>
       </w:r>
+      <w:bookmarkEnd w:id="93"/>
     </w:p>
     <w:p>
       <w:pPr>
@@ -10971,6 +11074,7 @@
       <w:pPr>
         <w:pStyle w:val="Heading2"/>
       </w:pPr>
+      <w:bookmarkStart w:id="94" w:name="_Toc170226811"/>
       <w:r>
         <w:t>B.x</w:t>
       </w:r>
@@ -10986,6 +11090,7 @@
       <w:r>
         <w:t>ies</w:t>
       </w:r>
+      <w:bookmarkEnd w:id="94"/>
     </w:p>
     <w:p>
       <w:r>
@@ -11001,10 +11106,7 @@
         <w:t>both DICOMweb and DIMSE are used.</w:t>
       </w:r>
       <w:r>
-        <w:t xml:space="preserve"> </w:t>
-      </w:r>
-      <w:r>
-        <w:t xml:space="preserve">In such a hybrid environment, a proxy can broker transactions from one service to the other, allowing a DICOMweb origin server or a DIMSE SCP to support </w:t>
+        <w:t xml:space="preserve"> In such a hybrid environment, a proxy can broker transactions from one service to the other, allowing a DICOMweb origin server or a DIMSE SCP to support </w:t>
       </w:r>
       <w:r>
         <w:t xml:space="preserve">modality services </w:t>
@@ -11080,6 +11182,9 @@
         <w:jc w:val="center"/>
       </w:pPr>
       <w:r>
+        <w:rPr>
+          <w:noProof/>
+        </w:rPr>
         <w:lastRenderedPageBreak/>
         <w:drawing>
           <wp:inline distT="0" distB="0" distL="0" distR="0" wp14:anchorId="1235312D" wp14:editId="6B2CACCB">
@@ -11535,11 +11640,9 @@
       <w:r>
         <w:t xml:space="preserve">about </w:t>
       </w:r>
-      <w:proofErr w:type="gramStart"/>
       <w:r>
         <w:t>changes</w:t>
       </w:r>
-      <w:proofErr w:type="gramEnd"/>
     </w:p>
     <w:p>
       <w:pPr>
@@ -11693,6 +11796,10 @@
         <w:annotationRef/>
       </w:r>
       <w:r>
+        <w:t>Minor remark on the drawing:</w:t>
+      </w:r>
+      <w:r>
+        <w:br/>
         <w:t>For the last Dashboard call to itself, the lifeline should extend to the end of the arrow, as is for the other calls to itself.</w:t>
       </w:r>
       <w:r>

</xml_diff>

<commit_message>
Small correction and comments
</commit_message>
<xml_diff>
--- a/documents/supNNN_fr_DICOMwebModalityServices.docx
+++ b/documents/supNNN_fr_DICOMwebModalityServices.docx
@@ -1,6 +1,6 @@
 
 <file path=word/document.xml><?xml version="1.0" encoding="utf-8"?>
-<w:document xmlns:wpc="http://schemas.microsoft.com/office/word/2010/wordprocessingCanvas" xmlns:cx="http://schemas.microsoft.com/office/drawing/2014/chartex" xmlns:cx1="http://schemas.microsoft.com/office/drawing/2015/9/8/chartex" xmlns:cx2="http://schemas.microsoft.com/office/drawing/2015/10/21/chartex" xmlns:cx3="http://schemas.microsoft.com/office/drawing/2016/5/9/chartex" xmlns:cx4="http://schemas.microsoft.com/office/drawing/2016/5/10/chartex" xmlns:cx5="http://schemas.microsoft.com/office/drawing/2016/5/11/chartex" xmlns:cx6="http://schemas.microsoft.com/office/drawing/2016/5/12/chartex" xmlns:cx7="http://schemas.microsoft.com/office/drawing/2016/5/13/chartex" xmlns:cx8="http://schemas.microsoft.com/office/drawing/2016/5/14/chartex" xmlns:mc="http://schemas.openxmlformats.org/markup-compatibility/2006" xmlns:aink="http://schemas.microsoft.com/office/drawing/2016/ink" xmlns:am3d="http://schemas.microsoft.com/office/drawing/2017/model3d" xmlns:o="urn:schemas-microsoft-com:office:office" xmlns:oel="http://schemas.microsoft.com/office/2019/extlst" xmlns:r="http://schemas.openxmlformats.org/officeDocument/2006/relationships" xmlns:m="http://schemas.openxmlformats.org/officeDocument/2006/math" xmlns:v="urn:schemas-microsoft-com:vml" xmlns:wp14="http://schemas.microsoft.com/office/word/2010/wordprocessingDrawing" xmlns:wp="http://schemas.openxmlformats.org/drawingml/2006/wordprocessingDrawing" xmlns:w10="urn:schemas-microsoft-com:office:word" xmlns:w="http://schemas.openxmlformats.org/wordprocessingml/2006/main" xmlns:w14="http://schemas.microsoft.com/office/word/2010/wordml" xmlns:w15="http://schemas.microsoft.com/office/word/2012/wordml" xmlns:w16cex="http://schemas.microsoft.com/office/word/2018/wordml/cex" xmlns:w16cid="http://schemas.microsoft.com/office/word/2016/wordml/cid" xmlns:w16="http://schemas.microsoft.com/office/word/2018/wordml" xmlns:w16du="http://schemas.microsoft.com/office/word/2023/wordml/word16du" xmlns:w16sdtdh="http://schemas.microsoft.com/office/word/2020/wordml/sdtdatahash" xmlns:w16se="http://schemas.microsoft.com/office/word/2015/wordml/symex" xmlns:wpg="http://schemas.microsoft.com/office/word/2010/wordprocessingGroup" xmlns:wpi="http://schemas.microsoft.com/office/word/2010/wordprocessingInk" xmlns:wne="http://schemas.microsoft.com/office/word/2006/wordml" xmlns:wps="http://schemas.microsoft.com/office/word/2010/wordprocessingShape" mc:Ignorable="w14 w15 w16se w16cid w16 w16cex w16sdtdh w16du wp14">
+<w:document xmlns:wpc="http://schemas.microsoft.com/office/word/2010/wordprocessingCanvas" xmlns:cx="http://schemas.microsoft.com/office/drawing/2014/chartex" xmlns:cx1="http://schemas.microsoft.com/office/drawing/2015/9/8/chartex" xmlns:cx2="http://schemas.microsoft.com/office/drawing/2015/10/21/chartex" xmlns:cx3="http://schemas.microsoft.com/office/drawing/2016/5/9/chartex" xmlns:cx4="http://schemas.microsoft.com/office/drawing/2016/5/10/chartex" xmlns:cx5="http://schemas.microsoft.com/office/drawing/2016/5/11/chartex" xmlns:cx6="http://schemas.microsoft.com/office/drawing/2016/5/12/chartex" xmlns:cx7="http://schemas.microsoft.com/office/drawing/2016/5/13/chartex" xmlns:cx8="http://schemas.microsoft.com/office/drawing/2016/5/14/chartex" xmlns:mc="http://schemas.openxmlformats.org/markup-compatibility/2006" xmlns:aink="http://schemas.microsoft.com/office/drawing/2016/ink" xmlns:am3d="http://schemas.microsoft.com/office/drawing/2017/model3d" xmlns:o="urn:schemas-microsoft-com:office:office" xmlns:oel="http://schemas.microsoft.com/office/2019/extlst" xmlns:r="http://schemas.openxmlformats.org/officeDocument/2006/relationships" xmlns:m="http://schemas.openxmlformats.org/officeDocument/2006/math" xmlns:v="urn:schemas-microsoft-com:vml" xmlns:wp14="http://schemas.microsoft.com/office/word/2010/wordprocessingDrawing" xmlns:wp="http://schemas.openxmlformats.org/drawingml/2006/wordprocessingDrawing" xmlns:w10="urn:schemas-microsoft-com:office:word" xmlns:w="http://schemas.openxmlformats.org/wordprocessingml/2006/main" xmlns:w14="http://schemas.microsoft.com/office/word/2010/wordml" xmlns:w15="http://schemas.microsoft.com/office/word/2012/wordml" xmlns:w16cex="http://schemas.microsoft.com/office/word/2018/wordml/cex" xmlns:w16cid="http://schemas.microsoft.com/office/word/2016/wordml/cid" xmlns:w16="http://schemas.microsoft.com/office/word/2018/wordml" xmlns:w16sdtdh="http://schemas.microsoft.com/office/word/2020/wordml/sdtdatahash" xmlns:w16se="http://schemas.microsoft.com/office/word/2015/wordml/symex" xmlns:wpg="http://schemas.microsoft.com/office/word/2010/wordprocessingGroup" xmlns:wpi="http://schemas.microsoft.com/office/word/2010/wordprocessingInk" xmlns:wne="http://schemas.microsoft.com/office/word/2006/wordml" xmlns:wps="http://schemas.microsoft.com/office/word/2010/wordprocessingShape" mc:Ignorable="w14 w15 w16se w16cid w16 w16cex w16sdtdh wp14">
   <w:body>
     <w:p/>
     <w:p/>
@@ -4403,31 +4403,31 @@
       <w:pPr>
         <w:pStyle w:val="Heading1"/>
       </w:pPr>
-      <w:bookmarkStart w:id="21" w:name="B_Toc380506547"/>
-      <w:bookmarkStart w:id="22" w:name="B_Toc380506713"/>
-      <w:bookmarkStart w:id="23" w:name="B_Toc381364167"/>
-      <w:bookmarkStart w:id="24" w:name="B_Toc381364735"/>
-      <w:bookmarkStart w:id="25" w:name="B_Toc381364827"/>
-      <w:bookmarkStart w:id="26" w:name="B_Toc381365352"/>
-      <w:bookmarkStart w:id="27" w:name="B_Toc381366969"/>
-      <w:bookmarkStart w:id="28" w:name="B_Toc381367235"/>
-      <w:bookmarkStart w:id="29" w:name="B_Toc381367087"/>
-      <w:bookmarkStart w:id="30" w:name="_Toc383410979"/>
-      <w:bookmarkStart w:id="31" w:name="_Toc383412036"/>
-      <w:bookmarkStart w:id="32" w:name="_Toc383412278"/>
-      <w:bookmarkStart w:id="33" w:name="_Toc383420820"/>
-      <w:bookmarkStart w:id="34" w:name="_Toc383444068"/>
-      <w:bookmarkStart w:id="35" w:name="_Toc383447977"/>
-      <w:bookmarkStart w:id="36" w:name="_Toc385134607"/>
-      <w:bookmarkStart w:id="37" w:name="_Toc385134679"/>
-      <w:bookmarkStart w:id="38" w:name="_Toc390043196"/>
-      <w:bookmarkStart w:id="39" w:name="_Toc390043336"/>
-      <w:bookmarkStart w:id="40" w:name="_Toc170226759"/>
+      <w:bookmarkStart w:id="21" w:name="_Toc170226759"/>
+      <w:bookmarkStart w:id="22" w:name="B_Toc380506547"/>
+      <w:bookmarkStart w:id="23" w:name="B_Toc380506713"/>
+      <w:bookmarkStart w:id="24" w:name="B_Toc381364167"/>
+      <w:bookmarkStart w:id="25" w:name="B_Toc381364735"/>
+      <w:bookmarkStart w:id="26" w:name="B_Toc381364827"/>
+      <w:bookmarkStart w:id="27" w:name="B_Toc381365352"/>
+      <w:bookmarkStart w:id="28" w:name="B_Toc381366969"/>
+      <w:bookmarkStart w:id="29" w:name="B_Toc381367235"/>
+      <w:bookmarkStart w:id="30" w:name="B_Toc381367087"/>
+      <w:bookmarkStart w:id="31" w:name="_Toc383410979"/>
+      <w:bookmarkStart w:id="32" w:name="_Toc383412036"/>
+      <w:bookmarkStart w:id="33" w:name="_Toc383412278"/>
+      <w:bookmarkStart w:id="34" w:name="_Toc383420820"/>
+      <w:bookmarkStart w:id="35" w:name="_Toc383444068"/>
+      <w:bookmarkStart w:id="36" w:name="_Toc383447977"/>
+      <w:bookmarkStart w:id="37" w:name="_Toc385134607"/>
+      <w:bookmarkStart w:id="38" w:name="_Toc385134679"/>
+      <w:bookmarkStart w:id="39" w:name="_Toc390043196"/>
+      <w:bookmarkStart w:id="40" w:name="_Toc390043336"/>
       <w:r>
         <w:lastRenderedPageBreak/>
         <w:t>Document History</w:t>
       </w:r>
-      <w:bookmarkEnd w:id="40"/>
+      <w:bookmarkEnd w:id="21"/>
       <w:r>
         <w:rPr>
           <w:vanish/>
@@ -5959,7 +5959,6 @@
         <w:br w:type="page"/>
       </w:r>
     </w:p>
-    <w:bookmarkEnd w:id="21"/>
     <w:bookmarkEnd w:id="22"/>
     <w:bookmarkEnd w:id="23"/>
     <w:bookmarkEnd w:id="24"/>
@@ -5978,6 +5977,7 @@
     <w:bookmarkEnd w:id="37"/>
     <w:bookmarkEnd w:id="38"/>
     <w:bookmarkEnd w:id="39"/>
+    <w:bookmarkEnd w:id="40"/>
     <w:p>
       <w:pPr>
         <w:jc w:val="center"/>
@@ -6286,154 +6286,138 @@
         <w:t xml:space="preserve">modality will </w:t>
       </w:r>
       <w:r>
-        <w:t xml:space="preserve">select the appropriate </w:t>
-      </w:r>
-      <w:proofErr w:type="gramStart"/>
+        <w:t xml:space="preserve">select the appropriate workitem and will </w:t>
+      </w:r>
+      <w:r>
+        <w:t xml:space="preserve">perform </w:t>
+      </w:r>
+      <w:r>
+        <w:t xml:space="preserve">acquisition according to </w:t>
+      </w:r>
+      <w:r>
+        <w:t>th</w:t>
+      </w:r>
+      <w:r>
+        <w:t>at</w:t>
+      </w:r>
+      <w:r>
+        <w:t xml:space="preserve"> sched</w:t>
+      </w:r>
+      <w:r>
+        <w:t xml:space="preserve">uled </w:t>
+      </w:r>
+      <w:r>
+        <w:t>procedure step</w:t>
+      </w:r>
+      <w:r>
+        <w:t xml:space="preserve">. </w:t>
+      </w:r>
+      <w:r>
+        <w:t xml:space="preserve">The acquisition modality will </w:t>
+      </w:r>
+      <w:r>
+        <w:t xml:space="preserve">notify </w:t>
+      </w:r>
+      <w:r>
+        <w:t>the worklist provider w</w:t>
+      </w:r>
+      <w:r>
+        <w:t xml:space="preserve">hen </w:t>
+      </w:r>
+      <w:r>
+        <w:t xml:space="preserve">the </w:t>
+      </w:r>
+      <w:r>
+        <w:t xml:space="preserve">acquisition </w:t>
+      </w:r>
+      <w:r>
+        <w:t xml:space="preserve">of images, waveforms, etc. </w:t>
+      </w:r>
+      <w:r>
+        <w:t>is start</w:t>
+      </w:r>
+      <w:r>
+        <w:t>ing</w:t>
+      </w:r>
+      <w:r>
+        <w:t>.</w:t>
+      </w:r>
+      <w:r>
+        <w:t xml:space="preserve"> </w:t>
+      </w:r>
+      <w:r>
+        <w:t xml:space="preserve">It </w:t>
+      </w:r>
+      <w:r>
+        <w:t xml:space="preserve">will </w:t>
+      </w:r>
+      <w:r>
+        <w:t xml:space="preserve">continue to </w:t>
+      </w:r>
+      <w:r>
+        <w:t xml:space="preserve">update </w:t>
+      </w:r>
+      <w:r>
+        <w:t xml:space="preserve">the worklist provider </w:t>
+      </w:r>
+      <w:r>
+        <w:t xml:space="preserve">on the workitem </w:t>
+      </w:r>
+      <w:r>
+        <w:t xml:space="preserve">during the acquisition process until it is done, after which </w:t>
+      </w:r>
+      <w:r>
+        <w:t xml:space="preserve">it will mark </w:t>
+      </w:r>
+      <w:r>
+        <w:t xml:space="preserve">the </w:t>
+      </w:r>
       <w:r>
         <w:t>workitem</w:t>
       </w:r>
-      <w:proofErr w:type="gramEnd"/>
-      <w:r>
-        <w:t xml:space="preserve"> and will </w:t>
-      </w:r>
-      <w:r>
-        <w:t xml:space="preserve">perform </w:t>
-      </w:r>
-      <w:r>
-        <w:t xml:space="preserve">acquisition according to </w:t>
-      </w:r>
-      <w:r>
-        <w:t>th</w:t>
-      </w:r>
-      <w:r>
-        <w:t>at</w:t>
-      </w:r>
-      <w:r>
-        <w:t xml:space="preserve"> sched</w:t>
-      </w:r>
-      <w:r>
-        <w:t xml:space="preserve">uled </w:t>
-      </w:r>
-      <w:r>
-        <w:t>procedure step</w:t>
-      </w:r>
-      <w:r>
-        <w:t xml:space="preserve">. </w:t>
-      </w:r>
-      <w:r>
-        <w:t xml:space="preserve">The acquisition modality will </w:t>
-      </w:r>
-      <w:r>
-        <w:t xml:space="preserve">notify </w:t>
-      </w:r>
-      <w:r>
-        <w:t>the worklist provider w</w:t>
-      </w:r>
-      <w:r>
-        <w:t xml:space="preserve">hen </w:t>
-      </w:r>
-      <w:r>
-        <w:t xml:space="preserve">the </w:t>
-      </w:r>
-      <w:r>
-        <w:t xml:space="preserve">acquisition </w:t>
-      </w:r>
-      <w:r>
-        <w:t xml:space="preserve">of images, waveforms, etc. </w:t>
-      </w:r>
-      <w:r>
-        <w:t>is start</w:t>
-      </w:r>
-      <w:r>
-        <w:t>ing</w:t>
+      <w:r>
+        <w:t xml:space="preserve"> as completed.</w:t>
+      </w:r>
+    </w:p>
+    <w:p>
+      <w:r>
+        <w:t xml:space="preserve">Figure X.1.2.1-1 </w:t>
+      </w:r>
+      <w:r>
+        <w:t xml:space="preserve">shows </w:t>
+      </w:r>
+      <w:r>
+        <w:t xml:space="preserve">typical </w:t>
+      </w:r>
+      <w:r>
+        <w:t>interaction of a</w:t>
+      </w:r>
+      <w:r>
+        <w:t>n acquisition m</w:t>
+      </w:r>
+      <w:r>
+        <w:t xml:space="preserve">odality with a </w:t>
+      </w:r>
+      <w:r>
+        <w:t>w</w:t>
+      </w:r>
+      <w:r>
+        <w:t xml:space="preserve">orklist </w:t>
+      </w:r>
+      <w:r>
+        <w:t>p</w:t>
+      </w:r>
+      <w:r>
+        <w:t>rovider</w:t>
+      </w:r>
+      <w:r>
+        <w:t xml:space="preserve"> in the context of a scheduled acquisition workflow</w:t>
       </w:r>
       <w:r>
         <w:t>.</w:t>
       </w:r>
       <w:r>
-        <w:t xml:space="preserve"> </w:t>
-      </w:r>
-      <w:r>
-        <w:t xml:space="preserve">It </w:t>
-      </w:r>
-      <w:r>
-        <w:t xml:space="preserve">will </w:t>
-      </w:r>
-      <w:r>
-        <w:t xml:space="preserve">continue to </w:t>
-      </w:r>
-      <w:r>
-        <w:t xml:space="preserve">update </w:t>
-      </w:r>
-      <w:r>
-        <w:t xml:space="preserve">the worklist provider </w:t>
-      </w:r>
-      <w:r>
-        <w:t xml:space="preserve">on the workitem </w:t>
-      </w:r>
-      <w:r>
-        <w:t xml:space="preserve">during the acquisition process until it is done, after which </w:t>
-      </w:r>
-      <w:r>
-        <w:t xml:space="preserve">it will mark </w:t>
-      </w:r>
-      <w:r>
-        <w:t xml:space="preserve">the </w:t>
-      </w:r>
-      <w:r>
-        <w:t>workitem</w:t>
-      </w:r>
-      <w:r>
-        <w:t xml:space="preserve"> as completed.</w:t>
-      </w:r>
-    </w:p>
-    <w:p>
-      <w:r>
-        <w:t xml:space="preserve">Figure X.1.2.1-1 </w:t>
-      </w:r>
-      <w:r>
-        <w:t xml:space="preserve">shows </w:t>
-      </w:r>
-      <w:r>
-        <w:t xml:space="preserve">typical </w:t>
-      </w:r>
-      <w:r>
-        <w:t>interaction of a</w:t>
-      </w:r>
-      <w:r>
-        <w:t>n acquisition m</w:t>
-      </w:r>
-      <w:r>
-        <w:t xml:space="preserve">odality with a </w:t>
-      </w:r>
-      <w:r>
-        <w:t>w</w:t>
-      </w:r>
-      <w:r>
-        <w:t xml:space="preserve">orklist </w:t>
-      </w:r>
-      <w:r>
-        <w:t>p</w:t>
-      </w:r>
-      <w:r>
-        <w:t>rovider</w:t>
-      </w:r>
-      <w:r>
-        <w:t xml:space="preserve"> in the context of a scheduled acquisition workflow</w:t>
-      </w:r>
-      <w:r>
-        <w:t>.</w:t>
-      </w:r>
-      <w:r>
-        <w:t xml:space="preserve"> Here, the modality would typically play the role of the user agent, while the worklist provider would be the </w:t>
-      </w:r>
-      <w:proofErr w:type="gramStart"/>
-      <w:r>
-        <w:t>origin</w:t>
-      </w:r>
-      <w:proofErr w:type="gramEnd"/>
-      <w:r>
-        <w:t xml:space="preserve"> server.</w:t>
+        <w:t xml:space="preserve"> Here, the modality would typically play the role of the user agent, while the worklist provider would be the origin server.</w:t>
       </w:r>
     </w:p>
     <w:p>
@@ -6652,15 +6636,7 @@
         <w:t>rovider</w:t>
       </w:r>
       <w:r>
-        <w:t xml:space="preserve"> in the context of an encounter-based acquisition workflow. Here too, as in the scheduled acquisition workflow, the modality would typically play the role of the user agent, while the worklist provider would be the </w:t>
-      </w:r>
-      <w:proofErr w:type="gramStart"/>
-      <w:r>
-        <w:t>origin</w:t>
-      </w:r>
-      <w:proofErr w:type="gramEnd"/>
-      <w:r>
-        <w:t xml:space="preserve"> server.</w:t>
+        <w:t xml:space="preserve"> in the context of an encounter-based acquisition workflow. Here too, as in the scheduled acquisition workflow, the modality would typically play the role of the user agent, while the worklist provider would be the origin server.</w:t>
       </w:r>
     </w:p>
     <w:p>
@@ -6874,15 +6850,7 @@
         <w:t>s</w:t>
       </w:r>
       <w:r>
-        <w:t xml:space="preserve">, while the worklist provider would be the </w:t>
-      </w:r>
-      <w:proofErr w:type="gramStart"/>
-      <w:r>
-        <w:t>origin</w:t>
-      </w:r>
-      <w:proofErr w:type="gramEnd"/>
-      <w:r>
-        <w:t xml:space="preserve"> server.</w:t>
+        <w:t>, while the worklist provider would be the origin server.</w:t>
       </w:r>
     </w:p>
     <w:p>
@@ -6970,6 +6938,7 @@
     </w:p>
     <w:p>
       <w:commentRangeStart w:id="52"/>
+      <w:commentRangeStart w:id="53"/>
       <w:r>
         <w:t>A</w:t>
       </w:r>
@@ -6995,10 +6964,17 @@
         <w:t>may receive a notification whenever a procedure step has been performed. When the PACS receives this notification, it may link the images and the performed procedure step to the study within its internal database or may choose to take no action.</w:t>
       </w:r>
       <w:commentRangeEnd w:id="52"/>
+      <w:commentRangeEnd w:id="53"/>
       <w:r>
         <w:rPr>
           <w:rStyle w:val="CommentReference"/>
         </w:rPr>
+        <w:commentReference w:id="53"/>
+      </w:r>
+      <w:r>
+        <w:rPr>
+          <w:rStyle w:val="CommentReference"/>
+        </w:rPr>
         <w:commentReference w:id="52"/>
       </w:r>
     </w:p>
@@ -7045,13 +7021,8 @@
       <w:r>
         <w:t xml:space="preserve">is the </w:t>
       </w:r>
-      <w:proofErr w:type="gramStart"/>
-      <w:r>
-        <w:t>origin</w:t>
-      </w:r>
-      <w:proofErr w:type="gramEnd"/>
-      <w:r>
-        <w:t xml:space="preserve"> server</w:t>
+      <w:r>
+        <w:t>origin server</w:t>
       </w:r>
       <w:r>
         <w:t xml:space="preserve"> and the PACS is the </w:t>
@@ -7121,7 +7092,7 @@
       <w:pPr>
         <w:pStyle w:val="Heading3"/>
       </w:pPr>
-      <w:bookmarkStart w:id="53" w:name="_Toc170226770"/>
+      <w:bookmarkStart w:id="54" w:name="_Toc170226770"/>
       <w:r>
         <w:t>X.1.3</w:t>
       </w:r>
@@ -7129,7 +7100,7 @@
         <w:tab/>
         <w:t>Concepts</w:t>
       </w:r>
-      <w:bookmarkEnd w:id="53"/>
+      <w:bookmarkEnd w:id="54"/>
     </w:p>
     <w:p>
       <w:r>
@@ -7164,7 +7135,7 @@
       <w:pPr>
         <w:pStyle w:val="Heading4"/>
       </w:pPr>
-      <w:bookmarkStart w:id="54" w:name="_Toc170226771"/>
+      <w:bookmarkStart w:id="55" w:name="_Toc170226771"/>
       <w:r>
         <w:t>X.1.</w:t>
       </w:r>
@@ -7178,7 +7149,7 @@
         <w:tab/>
         <w:t>Entities</w:t>
       </w:r>
-      <w:bookmarkEnd w:id="54"/>
+      <w:bookmarkEnd w:id="55"/>
     </w:p>
     <w:p>
       <w:r>
@@ -7445,7 +7416,7 @@
       <w:pPr>
         <w:pStyle w:val="Heading4"/>
       </w:pPr>
-      <w:bookmarkStart w:id="55" w:name="_Toc170226772"/>
+      <w:bookmarkStart w:id="56" w:name="_Toc170226772"/>
       <w:r>
         <w:t>X.1.</w:t>
       </w:r>
@@ -7461,7 +7432,7 @@
       <w:r>
         <w:t>Notification</w:t>
       </w:r>
-      <w:bookmarkEnd w:id="55"/>
+      <w:bookmarkEnd w:id="56"/>
     </w:p>
     <w:p>
       <w:r>
@@ -7879,7 +7850,7 @@
       <w:pPr>
         <w:pStyle w:val="Heading2"/>
       </w:pPr>
-      <w:bookmarkStart w:id="56" w:name="_Toc170226773"/>
+      <w:bookmarkStart w:id="57" w:name="_Toc170226773"/>
       <w:r>
         <w:t>X.2</w:t>
       </w:r>
@@ -7887,7 +7858,7 @@
         <w:tab/>
         <w:t>Conformance</w:t>
       </w:r>
-      <w:bookmarkEnd w:id="56"/>
+      <w:bookmarkEnd w:id="57"/>
     </w:p>
     <w:p>
       <w:r>
@@ -8480,15 +8451,7 @@
     </w:p>
     <w:p>
       <w:r>
-        <w:t xml:space="preserve">An </w:t>
-      </w:r>
-      <w:proofErr w:type="gramStart"/>
-      <w:r>
-        <w:t>origin</w:t>
-      </w:r>
-      <w:proofErr w:type="gramEnd"/>
-      <w:r>
-        <w:t xml:space="preserve"> server conforming to the </w:t>
+        <w:t xml:space="preserve">An origin server conforming to the </w:t>
       </w:r>
       <w:r>
         <w:t xml:space="preserve">Modality </w:t>
@@ -8532,7 +8495,7 @@
       <w:pPr>
         <w:pStyle w:val="Heading2"/>
       </w:pPr>
-      <w:bookmarkStart w:id="57" w:name="_Toc170226774"/>
+      <w:bookmarkStart w:id="58" w:name="_Toc170226774"/>
       <w:r>
         <w:t>X.3</w:t>
       </w:r>
@@ -8540,7 +8503,7 @@
         <w:tab/>
         <w:t>Transaction Overview</w:t>
       </w:r>
-      <w:bookmarkEnd w:id="57"/>
+      <w:bookmarkEnd w:id="58"/>
     </w:p>
     <w:p>
       <w:r>
@@ -10361,7 +10324,7 @@
       <w:pPr>
         <w:pStyle w:val="Heading2"/>
       </w:pPr>
-      <w:bookmarkStart w:id="58" w:name="_Toc170226775"/>
+      <w:bookmarkStart w:id="59" w:name="_Toc170226775"/>
       <w:r>
         <w:t>X.4</w:t>
       </w:r>
@@ -10374,13 +10337,13 @@
       <w:r>
         <w:t>Transaction</w:t>
       </w:r>
-      <w:bookmarkEnd w:id="58"/>
+      <w:bookmarkEnd w:id="59"/>
     </w:p>
     <w:p>
       <w:pPr>
         <w:pStyle w:val="Heading3"/>
       </w:pPr>
-      <w:bookmarkStart w:id="59" w:name="_Toc170226776"/>
+      <w:bookmarkStart w:id="60" w:name="_Toc170226776"/>
       <w:r>
         <w:t>X.4.1</w:t>
       </w:r>
@@ -10388,7 +10351,7 @@
         <w:tab/>
         <w:t>Request</w:t>
       </w:r>
-      <w:bookmarkEnd w:id="59"/>
+      <w:bookmarkEnd w:id="60"/>
     </w:p>
     <w:p>
       <w:r>
@@ -10410,7 +10373,7 @@
       <w:pPr>
         <w:pStyle w:val="Heading3"/>
       </w:pPr>
-      <w:bookmarkStart w:id="60" w:name="_Toc170226777"/>
+      <w:bookmarkStart w:id="61" w:name="_Toc170226777"/>
       <w:r>
         <w:t>X.4.2</w:t>
       </w:r>
@@ -10418,7 +10381,7 @@
         <w:tab/>
         <w:t>Behavior</w:t>
       </w:r>
-      <w:bookmarkEnd w:id="60"/>
+      <w:bookmarkEnd w:id="61"/>
     </w:p>
     <w:p>
       <w:r>
@@ -10456,22 +10419,14 @@
     </w:p>
     <w:p>
       <w:r>
-        <w:t xml:space="preserve">The </w:t>
-      </w:r>
-      <w:proofErr w:type="gramStart"/>
-      <w:r>
-        <w:t>origin</w:t>
-      </w:r>
-      <w:proofErr w:type="gramEnd"/>
-      <w:r>
-        <w:t xml:space="preserve"> server shall create and maintain the Workitem as specified by the SCP behavior defined in Section CC.2.5.3 in PS3.4.</w:t>
+        <w:t>The origin server shall create and maintain the Workitem as specified by the SCP behavior defined in Section CC.2.5.3 in PS3.4.</w:t>
       </w:r>
     </w:p>
     <w:p>
       <w:pPr>
         <w:pStyle w:val="Heading3"/>
       </w:pPr>
-      <w:bookmarkStart w:id="61" w:name="_Toc170226778"/>
+      <w:bookmarkStart w:id="62" w:name="_Toc170226778"/>
       <w:r>
         <w:t>X.4.3</w:t>
       </w:r>
@@ -10479,7 +10434,7 @@
         <w:tab/>
         <w:t>Response</w:t>
       </w:r>
-      <w:bookmarkEnd w:id="61"/>
+      <w:bookmarkEnd w:id="62"/>
     </w:p>
     <w:p>
       <w:r>
@@ -10490,7 +10445,7 @@
       <w:pPr>
         <w:pStyle w:val="Heading2"/>
       </w:pPr>
-      <w:bookmarkStart w:id="62" w:name="_Toc170226779"/>
+      <w:bookmarkStart w:id="63" w:name="_Toc170226779"/>
       <w:r>
         <w:t>X.5</w:t>
       </w:r>
@@ -10498,13 +10453,13 @@
         <w:tab/>
         <w:t>Claim and Prepare Workitem Transaction</w:t>
       </w:r>
-      <w:bookmarkEnd w:id="62"/>
+      <w:bookmarkEnd w:id="63"/>
     </w:p>
     <w:p>
       <w:pPr>
         <w:pStyle w:val="Heading3"/>
       </w:pPr>
-      <w:bookmarkStart w:id="63" w:name="_Toc170226780"/>
+      <w:bookmarkStart w:id="64" w:name="_Toc170226780"/>
       <w:r>
         <w:t>X.</w:t>
       </w:r>
@@ -10518,7 +10473,7 @@
         <w:tab/>
         <w:t>Request</w:t>
       </w:r>
-      <w:bookmarkEnd w:id="63"/>
+      <w:bookmarkEnd w:id="64"/>
     </w:p>
     <w:p>
       <w:r>
@@ -10529,7 +10484,7 @@
       <w:pPr>
         <w:pStyle w:val="Heading3"/>
       </w:pPr>
-      <w:bookmarkStart w:id="64" w:name="_Toc170226781"/>
+      <w:bookmarkStart w:id="65" w:name="_Toc170226781"/>
       <w:r>
         <w:t>X.</w:t>
       </w:r>
@@ -10543,14 +10498,14 @@
         <w:tab/>
         <w:t>Behavior</w:t>
       </w:r>
-      <w:bookmarkEnd w:id="64"/>
+      <w:bookmarkEnd w:id="65"/>
     </w:p>
     <w:p/>
     <w:p>
       <w:pPr>
         <w:pStyle w:val="Heading3"/>
       </w:pPr>
-      <w:bookmarkStart w:id="65" w:name="_Toc170226782"/>
+      <w:bookmarkStart w:id="66" w:name="_Toc170226782"/>
       <w:r>
         <w:t>X.</w:t>
       </w:r>
@@ -10564,7 +10519,7 @@
         <w:tab/>
         <w:t>Response</w:t>
       </w:r>
-      <w:bookmarkEnd w:id="65"/>
+      <w:bookmarkEnd w:id="66"/>
     </w:p>
     <w:p>
       <w:r>
@@ -10575,7 +10530,7 @@
       <w:pPr>
         <w:pStyle w:val="Heading2"/>
       </w:pPr>
-      <w:bookmarkStart w:id="66" w:name="_Toc170226783"/>
+      <w:bookmarkStart w:id="67" w:name="_Toc170226783"/>
       <w:r>
         <w:t>X.6</w:t>
       </w:r>
@@ -10588,13 +10543,13 @@
       <w:r>
         <w:t>Workitem Transaction</w:t>
       </w:r>
-      <w:bookmarkEnd w:id="66"/>
+      <w:bookmarkEnd w:id="67"/>
     </w:p>
     <w:p>
       <w:pPr>
         <w:pStyle w:val="Heading3"/>
       </w:pPr>
-      <w:bookmarkStart w:id="67" w:name="_Toc170226784"/>
+      <w:bookmarkStart w:id="68" w:name="_Toc170226784"/>
       <w:r>
         <w:t>X.</w:t>
       </w:r>
@@ -10608,14 +10563,14 @@
         <w:tab/>
         <w:t>Request</w:t>
       </w:r>
-      <w:bookmarkEnd w:id="67"/>
+      <w:bookmarkEnd w:id="68"/>
     </w:p>
     <w:p/>
     <w:p>
       <w:pPr>
         <w:pStyle w:val="Heading3"/>
       </w:pPr>
-      <w:bookmarkStart w:id="68" w:name="_Toc170226785"/>
+      <w:bookmarkStart w:id="69" w:name="_Toc170226785"/>
       <w:r>
         <w:t>X.</w:t>
       </w:r>
@@ -10629,14 +10584,14 @@
         <w:tab/>
         <w:t>Behavior</w:t>
       </w:r>
-      <w:bookmarkEnd w:id="68"/>
+      <w:bookmarkEnd w:id="69"/>
     </w:p>
     <w:p/>
     <w:p>
       <w:pPr>
         <w:pStyle w:val="Heading3"/>
       </w:pPr>
-      <w:bookmarkStart w:id="69" w:name="_Toc170226786"/>
+      <w:bookmarkStart w:id="70" w:name="_Toc170226786"/>
       <w:r>
         <w:t>X.</w:t>
       </w:r>
@@ -10650,14 +10605,14 @@
         <w:tab/>
         <w:t>Response</w:t>
       </w:r>
-      <w:bookmarkEnd w:id="69"/>
+      <w:bookmarkEnd w:id="70"/>
     </w:p>
     <w:p/>
     <w:p>
       <w:pPr>
         <w:pStyle w:val="Heading2"/>
       </w:pPr>
-      <w:bookmarkStart w:id="70" w:name="_Toc170226787"/>
+      <w:bookmarkStart w:id="71" w:name="_Toc170226787"/>
       <w:r>
         <w:t>X.</w:t>
       </w:r>
@@ -10673,13 +10628,13 @@
       <w:r>
         <w:t>Transaction</w:t>
       </w:r>
-      <w:bookmarkEnd w:id="70"/>
+      <w:bookmarkEnd w:id="71"/>
     </w:p>
     <w:p>
       <w:pPr>
         <w:pStyle w:val="Heading3"/>
       </w:pPr>
-      <w:bookmarkStart w:id="71" w:name="_Toc170226788"/>
+      <w:bookmarkStart w:id="72" w:name="_Toc170226788"/>
       <w:r>
         <w:t>X.7.1</w:t>
       </w:r>
@@ -10687,14 +10642,14 @@
         <w:tab/>
         <w:t>Request</w:t>
       </w:r>
-      <w:bookmarkEnd w:id="71"/>
+      <w:bookmarkEnd w:id="72"/>
     </w:p>
     <w:p/>
     <w:p>
       <w:pPr>
         <w:pStyle w:val="Heading3"/>
       </w:pPr>
-      <w:bookmarkStart w:id="72" w:name="_Toc170226789"/>
+      <w:bookmarkStart w:id="73" w:name="_Toc170226789"/>
       <w:r>
         <w:t>X.7.2</w:t>
       </w:r>
@@ -10702,14 +10657,14 @@
         <w:tab/>
         <w:t>Behavior</w:t>
       </w:r>
-      <w:bookmarkEnd w:id="72"/>
+      <w:bookmarkEnd w:id="73"/>
     </w:p>
     <w:p/>
     <w:p>
       <w:pPr>
         <w:pStyle w:val="Heading3"/>
       </w:pPr>
-      <w:bookmarkStart w:id="73" w:name="_Toc170226790"/>
+      <w:bookmarkStart w:id="74" w:name="_Toc170226790"/>
       <w:r>
         <w:lastRenderedPageBreak/>
         <w:t>X.7.3</w:t>
@@ -10718,14 +10673,14 @@
         <w:tab/>
         <w:t>Response</w:t>
       </w:r>
-      <w:bookmarkEnd w:id="73"/>
+      <w:bookmarkEnd w:id="74"/>
     </w:p>
     <w:p/>
     <w:p>
       <w:pPr>
         <w:pStyle w:val="Heading2"/>
       </w:pPr>
-      <w:bookmarkStart w:id="74" w:name="_Toc170226791"/>
+      <w:bookmarkStart w:id="75" w:name="_Toc170226791"/>
       <w:r>
         <w:t>X.8</w:t>
       </w:r>
@@ -10738,13 +10693,13 @@
       <w:r>
         <w:t>Transaction</w:t>
       </w:r>
-      <w:bookmarkEnd w:id="74"/>
+      <w:bookmarkEnd w:id="75"/>
     </w:p>
     <w:p>
       <w:pPr>
         <w:pStyle w:val="Heading3"/>
       </w:pPr>
-      <w:bookmarkStart w:id="75" w:name="_Toc170226792"/>
+      <w:bookmarkStart w:id="76" w:name="_Toc170226792"/>
       <w:r>
         <w:t>X.8.1</w:t>
       </w:r>
@@ -10752,14 +10707,14 @@
         <w:tab/>
         <w:t>Request</w:t>
       </w:r>
-      <w:bookmarkEnd w:id="75"/>
+      <w:bookmarkEnd w:id="76"/>
     </w:p>
     <w:p/>
     <w:p>
       <w:pPr>
         <w:pStyle w:val="Heading3"/>
       </w:pPr>
-      <w:bookmarkStart w:id="76" w:name="_Toc170226793"/>
+      <w:bookmarkStart w:id="77" w:name="_Toc170226793"/>
       <w:r>
         <w:t>X.8.2</w:t>
       </w:r>
@@ -10767,14 +10722,14 @@
         <w:tab/>
         <w:t>Behavior</w:t>
       </w:r>
-      <w:bookmarkEnd w:id="76"/>
+      <w:bookmarkEnd w:id="77"/>
     </w:p>
     <w:p/>
     <w:p>
       <w:pPr>
         <w:pStyle w:val="Heading3"/>
       </w:pPr>
-      <w:bookmarkStart w:id="77" w:name="_Toc170226794"/>
+      <w:bookmarkStart w:id="78" w:name="_Toc170226794"/>
       <w:r>
         <w:t>X.8.3</w:t>
       </w:r>
@@ -10782,14 +10737,14 @@
         <w:tab/>
         <w:t>Response</w:t>
       </w:r>
-      <w:bookmarkEnd w:id="77"/>
+      <w:bookmarkEnd w:id="78"/>
     </w:p>
     <w:p/>
     <w:p>
       <w:pPr>
         <w:pStyle w:val="Heading3"/>
       </w:pPr>
-      <w:bookmarkStart w:id="78" w:name="_Toc170226795"/>
+      <w:bookmarkStart w:id="79" w:name="_Toc170226795"/>
       <w:r>
         <w:t>X.8.3.1</w:t>
       </w:r>
@@ -10797,14 +10752,14 @@
         <w:tab/>
         <w:t>Status Codes</w:t>
       </w:r>
-      <w:bookmarkEnd w:id="78"/>
+      <w:bookmarkEnd w:id="79"/>
     </w:p>
     <w:p/>
     <w:p>
       <w:pPr>
         <w:pStyle w:val="Heading3"/>
       </w:pPr>
-      <w:bookmarkStart w:id="79" w:name="_Toc170226796"/>
+      <w:bookmarkStart w:id="80" w:name="_Toc170226796"/>
       <w:r>
         <w:t>X.8.3.2</w:t>
       </w:r>
@@ -10812,14 +10767,14 @@
         <w:tab/>
         <w:t>Response Header Fields</w:t>
       </w:r>
-      <w:bookmarkEnd w:id="79"/>
+      <w:bookmarkEnd w:id="80"/>
     </w:p>
     <w:p/>
     <w:p>
       <w:pPr>
         <w:pStyle w:val="Heading3"/>
       </w:pPr>
-      <w:bookmarkStart w:id="80" w:name="_Toc170226797"/>
+      <w:bookmarkStart w:id="81" w:name="_Toc170226797"/>
       <w:r>
         <w:t>X.8.3.3</w:t>
       </w:r>
@@ -10827,14 +10782,14 @@
         <w:tab/>
         <w:t>Response Payload</w:t>
       </w:r>
-      <w:bookmarkEnd w:id="80"/>
+      <w:bookmarkEnd w:id="81"/>
     </w:p>
     <w:p/>
     <w:p>
       <w:pPr>
         <w:pStyle w:val="Heading2"/>
       </w:pPr>
-      <w:bookmarkStart w:id="81" w:name="_Toc170226798"/>
+      <w:bookmarkStart w:id="82" w:name="_Toc170226798"/>
       <w:r>
         <w:t>X.</w:t>
       </w:r>
@@ -10851,13 +10806,13 @@
       <w:r>
         <w:t xml:space="preserve"> Transaction</w:t>
       </w:r>
-      <w:bookmarkEnd w:id="81"/>
+      <w:bookmarkEnd w:id="82"/>
     </w:p>
     <w:p>
       <w:pPr>
         <w:pStyle w:val="Heading3"/>
       </w:pPr>
-      <w:bookmarkStart w:id="82" w:name="_Toc170226799"/>
+      <w:bookmarkStart w:id="83" w:name="_Toc170226799"/>
       <w:r>
         <w:t>X.9.1</w:t>
       </w:r>
@@ -10865,14 +10820,14 @@
         <w:tab/>
         <w:t>Request</w:t>
       </w:r>
-      <w:bookmarkEnd w:id="82"/>
+      <w:bookmarkEnd w:id="83"/>
     </w:p>
     <w:p/>
     <w:p>
       <w:pPr>
         <w:pStyle w:val="Heading3"/>
       </w:pPr>
-      <w:bookmarkStart w:id="83" w:name="_Toc170226800"/>
+      <w:bookmarkStart w:id="84" w:name="_Toc170226800"/>
       <w:r>
         <w:t>X.</w:t>
       </w:r>
@@ -10886,14 +10841,14 @@
         <w:tab/>
         <w:t>Behavior</w:t>
       </w:r>
-      <w:bookmarkEnd w:id="83"/>
+      <w:bookmarkEnd w:id="84"/>
     </w:p>
     <w:p/>
     <w:p>
       <w:pPr>
         <w:pStyle w:val="Heading3"/>
       </w:pPr>
-      <w:bookmarkStart w:id="84" w:name="_Toc170226801"/>
+      <w:bookmarkStart w:id="85" w:name="_Toc170226801"/>
       <w:r>
         <w:t>X.</w:t>
       </w:r>
@@ -10907,14 +10862,14 @@
         <w:tab/>
         <w:t>Response</w:t>
       </w:r>
-      <w:bookmarkEnd w:id="84"/>
+      <w:bookmarkEnd w:id="85"/>
     </w:p>
     <w:p/>
     <w:p>
       <w:pPr>
         <w:pStyle w:val="Heading2"/>
       </w:pPr>
-      <w:bookmarkStart w:id="85" w:name="_Toc170226802"/>
+      <w:bookmarkStart w:id="86" w:name="_Toc170226802"/>
       <w:r>
         <w:t>X.10</w:t>
       </w:r>
@@ -10922,13 +10877,13 @@
         <w:tab/>
         <w:t>Subscribe to Workitem Changes Transaction</w:t>
       </w:r>
-      <w:bookmarkEnd w:id="85"/>
+      <w:bookmarkEnd w:id="86"/>
     </w:p>
     <w:p>
       <w:pPr>
         <w:pStyle w:val="Heading3"/>
       </w:pPr>
-      <w:bookmarkStart w:id="86" w:name="_Toc170226803"/>
+      <w:bookmarkStart w:id="87" w:name="_Toc170226803"/>
       <w:r>
         <w:t>X.9.1</w:t>
       </w:r>
@@ -10936,14 +10891,14 @@
         <w:tab/>
         <w:t>Request</w:t>
       </w:r>
-      <w:bookmarkEnd w:id="86"/>
+      <w:bookmarkEnd w:id="87"/>
     </w:p>
     <w:p/>
     <w:p>
       <w:pPr>
         <w:pStyle w:val="Heading3"/>
       </w:pPr>
-      <w:bookmarkStart w:id="87" w:name="_Toc170226804"/>
+      <w:bookmarkStart w:id="88" w:name="_Toc170226804"/>
       <w:r>
         <w:t>X.9.2</w:t>
       </w:r>
@@ -10951,14 +10906,14 @@
         <w:tab/>
         <w:t>Behavior</w:t>
       </w:r>
-      <w:bookmarkEnd w:id="87"/>
+      <w:bookmarkEnd w:id="88"/>
     </w:p>
     <w:p/>
     <w:p>
       <w:pPr>
         <w:pStyle w:val="Heading3"/>
       </w:pPr>
-      <w:bookmarkStart w:id="88" w:name="_Toc170226805"/>
+      <w:bookmarkStart w:id="89" w:name="_Toc170226805"/>
       <w:r>
         <w:t>X.9.3</w:t>
       </w:r>
@@ -10966,14 +10921,14 @@
         <w:tab/>
         <w:t>Response</w:t>
       </w:r>
-      <w:bookmarkEnd w:id="88"/>
+      <w:bookmarkEnd w:id="89"/>
     </w:p>
     <w:p/>
     <w:p>
       <w:pPr>
         <w:pStyle w:val="Heading2"/>
       </w:pPr>
-      <w:bookmarkStart w:id="89" w:name="_Toc170226806"/>
+      <w:bookmarkStart w:id="90" w:name="_Toc170226806"/>
       <w:r>
         <w:t>X.11</w:t>
       </w:r>
@@ -10981,13 +10936,13 @@
         <w:tab/>
         <w:t>Unsubscribe to Workitem Changes Transaction</w:t>
       </w:r>
-      <w:bookmarkEnd w:id="89"/>
+      <w:bookmarkEnd w:id="90"/>
     </w:p>
     <w:p>
       <w:pPr>
         <w:pStyle w:val="Heading3"/>
       </w:pPr>
-      <w:bookmarkStart w:id="90" w:name="_Toc170226807"/>
+      <w:bookmarkStart w:id="91" w:name="_Toc170226807"/>
       <w:r>
         <w:t>X.9.1</w:t>
       </w:r>
@@ -10995,14 +10950,14 @@
         <w:tab/>
         <w:t>Request</w:t>
       </w:r>
-      <w:bookmarkEnd w:id="90"/>
+      <w:bookmarkEnd w:id="91"/>
     </w:p>
     <w:p/>
     <w:p>
       <w:pPr>
         <w:pStyle w:val="Heading3"/>
       </w:pPr>
-      <w:bookmarkStart w:id="91" w:name="_Toc170226808"/>
+      <w:bookmarkStart w:id="92" w:name="_Toc170226808"/>
       <w:r>
         <w:t>X.9.2</w:t>
       </w:r>
@@ -11010,14 +10965,14 @@
         <w:tab/>
         <w:t>Behavior</w:t>
       </w:r>
-      <w:bookmarkEnd w:id="91"/>
+      <w:bookmarkEnd w:id="92"/>
     </w:p>
     <w:p/>
     <w:p>
       <w:pPr>
         <w:pStyle w:val="Heading3"/>
       </w:pPr>
-      <w:bookmarkStart w:id="92" w:name="_Toc170226809"/>
+      <w:bookmarkStart w:id="93" w:name="_Toc170226809"/>
       <w:r>
         <w:lastRenderedPageBreak/>
         <w:t>X.9.3</w:t>
@@ -11026,7 +10981,7 @@
         <w:tab/>
         <w:t>Response</w:t>
       </w:r>
-      <w:bookmarkEnd w:id="92"/>
+      <w:bookmarkEnd w:id="93"/>
     </w:p>
     <w:p/>
     <w:p/>
@@ -11049,7 +11004,7 @@
       <w:pPr>
         <w:pStyle w:val="Heading2"/>
       </w:pPr>
-      <w:bookmarkStart w:id="93" w:name="_Toc170226810"/>
+      <w:bookmarkStart w:id="94" w:name="_Toc170226810"/>
       <w:r>
         <w:t>B.x</w:t>
       </w:r>
@@ -11063,7 +11018,7 @@
       <w:r>
         <w:t>1</w:t>
       </w:r>
-      <w:bookmarkEnd w:id="93"/>
+      <w:bookmarkEnd w:id="94"/>
     </w:p>
     <w:p>
       <w:pPr>
@@ -11074,7 +11029,7 @@
       <w:pPr>
         <w:pStyle w:val="Heading2"/>
       </w:pPr>
-      <w:bookmarkStart w:id="94" w:name="_Toc170226811"/>
+      <w:bookmarkStart w:id="95" w:name="_Toc170226811"/>
       <w:r>
         <w:t>B.x</w:t>
       </w:r>
@@ -11090,7 +11045,7 @@
       <w:r>
         <w:t>ies</w:t>
       </w:r>
-      <w:bookmarkEnd w:id="94"/>
+      <w:bookmarkEnd w:id="95"/>
     </w:p>
     <w:p>
       <w:r>
@@ -11783,7 +11738,7 @@
 </file>
 
 <file path=word/comments.xml><?xml version="1.0" encoding="utf-8"?>
-<w:comments xmlns:wpc="http://schemas.microsoft.com/office/word/2010/wordprocessingCanvas" xmlns:cx="http://schemas.microsoft.com/office/drawing/2014/chartex" xmlns:cx1="http://schemas.microsoft.com/office/drawing/2015/9/8/chartex" xmlns:cx2="http://schemas.microsoft.com/office/drawing/2015/10/21/chartex" xmlns:cx3="http://schemas.microsoft.com/office/drawing/2016/5/9/chartex" xmlns:cx4="http://schemas.microsoft.com/office/drawing/2016/5/10/chartex" xmlns:cx5="http://schemas.microsoft.com/office/drawing/2016/5/11/chartex" xmlns:cx6="http://schemas.microsoft.com/office/drawing/2016/5/12/chartex" xmlns:cx7="http://schemas.microsoft.com/office/drawing/2016/5/13/chartex" xmlns:cx8="http://schemas.microsoft.com/office/drawing/2016/5/14/chartex" xmlns:mc="http://schemas.openxmlformats.org/markup-compatibility/2006" xmlns:aink="http://schemas.microsoft.com/office/drawing/2016/ink" xmlns:am3d="http://schemas.microsoft.com/office/drawing/2017/model3d" xmlns:o="urn:schemas-microsoft-com:office:office" xmlns:oel="http://schemas.microsoft.com/office/2019/extlst" xmlns:r="http://schemas.openxmlformats.org/officeDocument/2006/relationships" xmlns:m="http://schemas.openxmlformats.org/officeDocument/2006/math" xmlns:v="urn:schemas-microsoft-com:vml" xmlns:wp14="http://schemas.microsoft.com/office/word/2010/wordprocessingDrawing" xmlns:wp="http://schemas.openxmlformats.org/drawingml/2006/wordprocessingDrawing" xmlns:w10="urn:schemas-microsoft-com:office:word" xmlns:w="http://schemas.openxmlformats.org/wordprocessingml/2006/main" xmlns:w14="http://schemas.microsoft.com/office/word/2010/wordml" xmlns:w15="http://schemas.microsoft.com/office/word/2012/wordml" xmlns:w16cex="http://schemas.microsoft.com/office/word/2018/wordml/cex" xmlns:w16cid="http://schemas.microsoft.com/office/word/2016/wordml/cid" xmlns:w16="http://schemas.microsoft.com/office/word/2018/wordml" xmlns:w16du="http://schemas.microsoft.com/office/word/2023/wordml/word16du" xmlns:w16sdtdh="http://schemas.microsoft.com/office/word/2020/wordml/sdtdatahash" xmlns:w16se="http://schemas.microsoft.com/office/word/2015/wordml/symex" xmlns:wpg="http://schemas.microsoft.com/office/word/2010/wordprocessingGroup" xmlns:wpi="http://schemas.microsoft.com/office/word/2010/wordprocessingInk" xmlns:wne="http://schemas.microsoft.com/office/word/2006/wordml" xmlns:wps="http://schemas.microsoft.com/office/word/2010/wordprocessingShape" mc:Ignorable="w14 w15 w16se w16cid w16 w16cex w16sdtdh w16du wp14">
+<w:comments xmlns:wpc="http://schemas.microsoft.com/office/word/2010/wordprocessingCanvas" xmlns:cx="http://schemas.microsoft.com/office/drawing/2014/chartex" xmlns:cx1="http://schemas.microsoft.com/office/drawing/2015/9/8/chartex" xmlns:cx2="http://schemas.microsoft.com/office/drawing/2015/10/21/chartex" xmlns:cx3="http://schemas.microsoft.com/office/drawing/2016/5/9/chartex" xmlns:cx4="http://schemas.microsoft.com/office/drawing/2016/5/10/chartex" xmlns:cx5="http://schemas.microsoft.com/office/drawing/2016/5/11/chartex" xmlns:cx6="http://schemas.microsoft.com/office/drawing/2016/5/12/chartex" xmlns:cx7="http://schemas.microsoft.com/office/drawing/2016/5/13/chartex" xmlns:cx8="http://schemas.microsoft.com/office/drawing/2016/5/14/chartex" xmlns:mc="http://schemas.openxmlformats.org/markup-compatibility/2006" xmlns:aink="http://schemas.microsoft.com/office/drawing/2016/ink" xmlns:am3d="http://schemas.microsoft.com/office/drawing/2017/model3d" xmlns:o="urn:schemas-microsoft-com:office:office" xmlns:oel="http://schemas.microsoft.com/office/2019/extlst" xmlns:r="http://schemas.openxmlformats.org/officeDocument/2006/relationships" xmlns:m="http://schemas.openxmlformats.org/officeDocument/2006/math" xmlns:v="urn:schemas-microsoft-com:vml" xmlns:wp14="http://schemas.microsoft.com/office/word/2010/wordprocessingDrawing" xmlns:wp="http://schemas.openxmlformats.org/drawingml/2006/wordprocessingDrawing" xmlns:w10="urn:schemas-microsoft-com:office:word" xmlns:w="http://schemas.openxmlformats.org/wordprocessingml/2006/main" xmlns:w14="http://schemas.microsoft.com/office/word/2010/wordml" xmlns:w15="http://schemas.microsoft.com/office/word/2012/wordml" xmlns:w16cex="http://schemas.microsoft.com/office/word/2018/wordml/cex" xmlns:w16cid="http://schemas.microsoft.com/office/word/2016/wordml/cid" xmlns:w16="http://schemas.microsoft.com/office/word/2018/wordml" xmlns:w16sdtdh="http://schemas.microsoft.com/office/word/2020/wordml/sdtdatahash" xmlns:w16se="http://schemas.microsoft.com/office/word/2015/wordml/symex" xmlns:wpg="http://schemas.microsoft.com/office/word/2010/wordprocessingGroup" xmlns:wpi="http://schemas.microsoft.com/office/word/2010/wordprocessingInk" xmlns:wne="http://schemas.microsoft.com/office/word/2006/wordml" xmlns:wps="http://schemas.microsoft.com/office/word/2010/wordprocessingShape" mc:Ignorable="w14 w15 w16se w16cid w16 w16cex w16sdtdh wp14">
   <w:comment w:id="50" w:author="Jeroen Medema" w:date="2024-06-21T11:47:00Z" w:initials="JM">
     <w:p>
       <w:pPr>
@@ -11805,6 +11760,22 @@
       <w:r>
         <w:br/>
         <w:t>[It is the same ‘code’, so this is an error in the plantuml renderer.]</w:t>
+      </w:r>
+    </w:p>
+  </w:comment>
+  <w:comment w:id="53" w:author="Krotz, Dieter" w:date="2024-07-01T09:14:00Z" w:initials="KD">
+    <w:p>
+      <w:pPr>
+        <w:pStyle w:val="CommentText"/>
+      </w:pPr>
+      <w:r>
+        <w:rPr>
+          <w:rStyle w:val="CommentReference"/>
+        </w:rPr>
+        <w:annotationRef/>
+      </w:r>
+      <w:r>
+        <w:t>The raw images contain the link to the study already (by StudyInstanceUid), the PACS normally only needs to know that when the study is complete so that a review can happen. Also sometimes the PACS can provide a instance availability notification based on the finished acquisition on the modality. I would reformulate this part.</w:t>
       </w:r>
     </w:p>
   </w:comment>
@@ -11828,28 +11799,31 @@
 </file>
 
 <file path=word/commentsExtended.xml><?xml version="1.0" encoding="utf-8"?>
-<w15:commentsEx xmlns:wpc="http://schemas.microsoft.com/office/word/2010/wordprocessingCanvas" xmlns:cx="http://schemas.microsoft.com/office/drawing/2014/chartex" xmlns:cx1="http://schemas.microsoft.com/office/drawing/2015/9/8/chartex" xmlns:cx2="http://schemas.microsoft.com/office/drawing/2015/10/21/chartex" xmlns:cx3="http://schemas.microsoft.com/office/drawing/2016/5/9/chartex" xmlns:cx4="http://schemas.microsoft.com/office/drawing/2016/5/10/chartex" xmlns:cx5="http://schemas.microsoft.com/office/drawing/2016/5/11/chartex" xmlns:cx6="http://schemas.microsoft.com/office/drawing/2016/5/12/chartex" xmlns:cx7="http://schemas.microsoft.com/office/drawing/2016/5/13/chartex" xmlns:cx8="http://schemas.microsoft.com/office/drawing/2016/5/14/chartex" xmlns:mc="http://schemas.openxmlformats.org/markup-compatibility/2006" xmlns:aink="http://schemas.microsoft.com/office/drawing/2016/ink" xmlns:am3d="http://schemas.microsoft.com/office/drawing/2017/model3d" xmlns:o="urn:schemas-microsoft-com:office:office" xmlns:oel="http://schemas.microsoft.com/office/2019/extlst" xmlns:r="http://schemas.openxmlformats.org/officeDocument/2006/relationships" xmlns:m="http://schemas.openxmlformats.org/officeDocument/2006/math" xmlns:v="urn:schemas-microsoft-com:vml" xmlns:wp14="http://schemas.microsoft.com/office/word/2010/wordprocessingDrawing" xmlns:wp="http://schemas.openxmlformats.org/drawingml/2006/wordprocessingDrawing" xmlns:w10="urn:schemas-microsoft-com:office:word" xmlns:w="http://schemas.openxmlformats.org/wordprocessingml/2006/main" xmlns:w14="http://schemas.microsoft.com/office/word/2010/wordml" xmlns:w15="http://schemas.microsoft.com/office/word/2012/wordml" xmlns:w16cex="http://schemas.microsoft.com/office/word/2018/wordml/cex" xmlns:w16cid="http://schemas.microsoft.com/office/word/2016/wordml/cid" xmlns:w16="http://schemas.microsoft.com/office/word/2018/wordml" xmlns:w16du="http://schemas.microsoft.com/office/word/2023/wordml/word16du" xmlns:w16sdtdh="http://schemas.microsoft.com/office/word/2020/wordml/sdtdatahash" xmlns:w16se="http://schemas.microsoft.com/office/word/2015/wordml/symex" xmlns:wpg="http://schemas.microsoft.com/office/word/2010/wordprocessingGroup" xmlns:wpi="http://schemas.microsoft.com/office/word/2010/wordprocessingInk" xmlns:wne="http://schemas.microsoft.com/office/word/2006/wordml" xmlns:wps="http://schemas.microsoft.com/office/word/2010/wordprocessingShape" mc:Ignorable="w14 w15 w16se w16cid w16 w16cex w16sdtdh w16du wp14">
+<w15:commentsEx xmlns:wpc="http://schemas.microsoft.com/office/word/2010/wordprocessingCanvas" xmlns:cx="http://schemas.microsoft.com/office/drawing/2014/chartex" xmlns:cx1="http://schemas.microsoft.com/office/drawing/2015/9/8/chartex" xmlns:cx2="http://schemas.microsoft.com/office/drawing/2015/10/21/chartex" xmlns:cx3="http://schemas.microsoft.com/office/drawing/2016/5/9/chartex" xmlns:cx4="http://schemas.microsoft.com/office/drawing/2016/5/10/chartex" xmlns:cx5="http://schemas.microsoft.com/office/drawing/2016/5/11/chartex" xmlns:cx6="http://schemas.microsoft.com/office/drawing/2016/5/12/chartex" xmlns:cx7="http://schemas.microsoft.com/office/drawing/2016/5/13/chartex" xmlns:cx8="http://schemas.microsoft.com/office/drawing/2016/5/14/chartex" xmlns:mc="http://schemas.openxmlformats.org/markup-compatibility/2006" xmlns:aink="http://schemas.microsoft.com/office/drawing/2016/ink" xmlns:am3d="http://schemas.microsoft.com/office/drawing/2017/model3d" xmlns:o="urn:schemas-microsoft-com:office:office" xmlns:oel="http://schemas.microsoft.com/office/2019/extlst" xmlns:r="http://schemas.openxmlformats.org/officeDocument/2006/relationships" xmlns:m="http://schemas.openxmlformats.org/officeDocument/2006/math" xmlns:v="urn:schemas-microsoft-com:vml" xmlns:wp14="http://schemas.microsoft.com/office/word/2010/wordprocessingDrawing" xmlns:wp="http://schemas.openxmlformats.org/drawingml/2006/wordprocessingDrawing" xmlns:w10="urn:schemas-microsoft-com:office:word" xmlns:w="http://schemas.openxmlformats.org/wordprocessingml/2006/main" xmlns:w14="http://schemas.microsoft.com/office/word/2010/wordml" xmlns:w15="http://schemas.microsoft.com/office/word/2012/wordml" xmlns:w16cex="http://schemas.microsoft.com/office/word/2018/wordml/cex" xmlns:w16cid="http://schemas.microsoft.com/office/word/2016/wordml/cid" xmlns:w16="http://schemas.microsoft.com/office/word/2018/wordml" xmlns:w16sdtdh="http://schemas.microsoft.com/office/word/2020/wordml/sdtdatahash" xmlns:w16se="http://schemas.microsoft.com/office/word/2015/wordml/symex" xmlns:wpg="http://schemas.microsoft.com/office/word/2010/wordprocessingGroup" xmlns:wpi="http://schemas.microsoft.com/office/word/2010/wordprocessingInk" xmlns:wne="http://schemas.microsoft.com/office/word/2006/wordml" xmlns:wps="http://schemas.microsoft.com/office/word/2010/wordprocessingShape" mc:Ignorable="w14 w15 w16se w16cid w16 w16cex w16sdtdh wp14">
   <w15:commentEx w15:paraId="75183BB9" w15:done="0"/>
+  <w15:commentEx w15:paraId="4B2233DD" w15:done="0"/>
   <w15:commentEx w15:paraId="4F42325A" w15:done="0"/>
 </w15:commentsEx>
 </file>
 
 <file path=word/commentsExtensible.xml><?xml version="1.0" encoding="utf-8"?>
-<w16cex:commentsExtensible xmlns:wpc="http://schemas.microsoft.com/office/word/2010/wordprocessingCanvas" xmlns:cx="http://schemas.microsoft.com/office/drawing/2014/chartex" xmlns:cx1="http://schemas.microsoft.com/office/drawing/2015/9/8/chartex" xmlns:cx2="http://schemas.microsoft.com/office/drawing/2015/10/21/chartex" xmlns:cx3="http://schemas.microsoft.com/office/drawing/2016/5/9/chartex" xmlns:cx4="http://schemas.microsoft.com/office/drawing/2016/5/10/chartex" xmlns:cx5="http://schemas.microsoft.com/office/drawing/2016/5/11/chartex" xmlns:cx6="http://schemas.microsoft.com/office/drawing/2016/5/12/chartex" xmlns:cx7="http://schemas.microsoft.com/office/drawing/2016/5/13/chartex" xmlns:cx8="http://schemas.microsoft.com/office/drawing/2016/5/14/chartex" xmlns:cr="http://schemas.microsoft.com/office/comments/2020/reactions" xmlns:mc="http://schemas.openxmlformats.org/markup-compatibility/2006" xmlns:aink="http://schemas.microsoft.com/office/drawing/2016/ink" xmlns:am3d="http://schemas.microsoft.com/office/drawing/2017/model3d" xmlns:o="urn:schemas-microsoft-com:office:office" xmlns:oel="http://schemas.microsoft.com/office/2019/extlst" xmlns:r="http://schemas.openxmlformats.org/officeDocument/2006/relationships" xmlns:m="http://schemas.openxmlformats.org/officeDocument/2006/math" xmlns:v="urn:schemas-microsoft-com:vml" xmlns:wp14="http://schemas.microsoft.com/office/word/2010/wordprocessingDrawing" xmlns:wp="http://schemas.openxmlformats.org/drawingml/2006/wordprocessingDrawing" xmlns:w10="urn:schemas-microsoft-com:office:word" xmlns:w="http://schemas.openxmlformats.org/wordprocessingml/2006/main" xmlns:w14="http://schemas.microsoft.com/office/word/2010/wordml" xmlns:w15="http://schemas.microsoft.com/office/word/2012/wordml" xmlns:w16cex="http://schemas.microsoft.com/office/word/2018/wordml/cex" xmlns:w16cid="http://schemas.microsoft.com/office/word/2016/wordml/cid" xmlns:w16="http://schemas.microsoft.com/office/word/2018/wordml" xmlns:w16du="http://schemas.microsoft.com/office/word/2023/wordml/word16du" xmlns:w16sdtdh="http://schemas.microsoft.com/office/word/2020/wordml/sdtdatahash" xmlns:w16se="http://schemas.microsoft.com/office/word/2015/wordml/symex" xmlns:wpg="http://schemas.microsoft.com/office/word/2010/wordprocessingGroup" xmlns:wpi="http://schemas.microsoft.com/office/word/2010/wordprocessingInk" xmlns:wne="http://schemas.microsoft.com/office/word/2006/wordml" xmlns:wps="http://schemas.microsoft.com/office/word/2010/wordprocessingShape" mc:Ignorable="w14 w15 w16se w16cid w16 w16cex w16sdtdh cr w16du wp14">
+<w16cex:commentsExtensible xmlns:wpc="http://schemas.microsoft.com/office/word/2010/wordprocessingCanvas" xmlns:cx="http://schemas.microsoft.com/office/drawing/2014/chartex" xmlns:cx1="http://schemas.microsoft.com/office/drawing/2015/9/8/chartex" xmlns:cx2="http://schemas.microsoft.com/office/drawing/2015/10/21/chartex" xmlns:cx3="http://schemas.microsoft.com/office/drawing/2016/5/9/chartex" xmlns:cx4="http://schemas.microsoft.com/office/drawing/2016/5/10/chartex" xmlns:cx5="http://schemas.microsoft.com/office/drawing/2016/5/11/chartex" xmlns:cx6="http://schemas.microsoft.com/office/drawing/2016/5/12/chartex" xmlns:cx7="http://schemas.microsoft.com/office/drawing/2016/5/13/chartex" xmlns:cx8="http://schemas.microsoft.com/office/drawing/2016/5/14/chartex" xmlns:mc="http://schemas.openxmlformats.org/markup-compatibility/2006" xmlns:aink="http://schemas.microsoft.com/office/drawing/2016/ink" xmlns:am3d="http://schemas.microsoft.com/office/drawing/2017/model3d" xmlns:o="urn:schemas-microsoft-com:office:office" xmlns:oel="http://schemas.microsoft.com/office/2019/extlst" xmlns:r="http://schemas.openxmlformats.org/officeDocument/2006/relationships" xmlns:m="http://schemas.openxmlformats.org/officeDocument/2006/math" xmlns:v="urn:schemas-microsoft-com:vml" xmlns:wp14="http://schemas.microsoft.com/office/word/2010/wordprocessingDrawing" xmlns:wp="http://schemas.openxmlformats.org/drawingml/2006/wordprocessingDrawing" xmlns:w10="urn:schemas-microsoft-com:office:word" xmlns:w="http://schemas.openxmlformats.org/wordprocessingml/2006/main" xmlns:w14="http://schemas.microsoft.com/office/word/2010/wordml" xmlns:w15="http://schemas.microsoft.com/office/word/2012/wordml" xmlns:w16cex="http://schemas.microsoft.com/office/word/2018/wordml/cex" xmlns:w16cid="http://schemas.microsoft.com/office/word/2016/wordml/cid" xmlns:w16="http://schemas.microsoft.com/office/word/2018/wordml" xmlns:w16sdtdh="http://schemas.microsoft.com/office/word/2020/wordml/sdtdatahash" xmlns:w16se="http://schemas.microsoft.com/office/word/2015/wordml/symex" xmlns:wpg="http://schemas.microsoft.com/office/word/2010/wordprocessingGroup" xmlns:wpi="http://schemas.microsoft.com/office/word/2010/wordprocessingInk" xmlns:wne="http://schemas.microsoft.com/office/word/2006/wordml" xmlns:wps="http://schemas.microsoft.com/office/word/2010/wordprocessingShape" mc:Ignorable="w14 w15 w16se w16cid w16 w16cex w16sdtdh wp14">
   <w16cex:commentExtensible w16cex:durableId="34864141" w16cex:dateUtc="2024-06-21T09:47:00Z"/>
+  <w16cex:commentExtensible w16cex:durableId="2A2CF1D9" w16cex:dateUtc="2024-07-01T07:14:00Z"/>
   <w16cex:commentExtensible w16cex:durableId="74F4F625" w16cex:dateUtc="2024-06-21T13:25:00Z"/>
 </w16cex:commentsExtensible>
 </file>
 
 <file path=word/commentsIds.xml><?xml version="1.0" encoding="utf-8"?>
-<w16cid:commentsIds xmlns:wpc="http://schemas.microsoft.com/office/word/2010/wordprocessingCanvas" xmlns:cx="http://schemas.microsoft.com/office/drawing/2014/chartex" xmlns:cx1="http://schemas.microsoft.com/office/drawing/2015/9/8/chartex" xmlns:cx2="http://schemas.microsoft.com/office/drawing/2015/10/21/chartex" xmlns:cx3="http://schemas.microsoft.com/office/drawing/2016/5/9/chartex" xmlns:cx4="http://schemas.microsoft.com/office/drawing/2016/5/10/chartex" xmlns:cx5="http://schemas.microsoft.com/office/drawing/2016/5/11/chartex" xmlns:cx6="http://schemas.microsoft.com/office/drawing/2016/5/12/chartex" xmlns:cx7="http://schemas.microsoft.com/office/drawing/2016/5/13/chartex" xmlns:cx8="http://schemas.microsoft.com/office/drawing/2016/5/14/chartex" xmlns:mc="http://schemas.openxmlformats.org/markup-compatibility/2006" xmlns:aink="http://schemas.microsoft.com/office/drawing/2016/ink" xmlns:am3d="http://schemas.microsoft.com/office/drawing/2017/model3d" xmlns:o="urn:schemas-microsoft-com:office:office" xmlns:oel="http://schemas.microsoft.com/office/2019/extlst" xmlns:r="http://schemas.openxmlformats.org/officeDocument/2006/relationships" xmlns:m="http://schemas.openxmlformats.org/officeDocument/2006/math" xmlns:v="urn:schemas-microsoft-com:vml" xmlns:wp14="http://schemas.microsoft.com/office/word/2010/wordprocessingDrawing" xmlns:wp="http://schemas.openxmlformats.org/drawingml/2006/wordprocessingDrawing" xmlns:w10="urn:schemas-microsoft-com:office:word" xmlns:w="http://schemas.openxmlformats.org/wordprocessingml/2006/main" xmlns:w14="http://schemas.microsoft.com/office/word/2010/wordml" xmlns:w15="http://schemas.microsoft.com/office/word/2012/wordml" xmlns:w16cex="http://schemas.microsoft.com/office/word/2018/wordml/cex" xmlns:w16cid="http://schemas.microsoft.com/office/word/2016/wordml/cid" xmlns:w16="http://schemas.microsoft.com/office/word/2018/wordml" xmlns:w16du="http://schemas.microsoft.com/office/word/2023/wordml/word16du" xmlns:w16sdtdh="http://schemas.microsoft.com/office/word/2020/wordml/sdtdatahash" xmlns:w16se="http://schemas.microsoft.com/office/word/2015/wordml/symex" xmlns:wpg="http://schemas.microsoft.com/office/word/2010/wordprocessingGroup" xmlns:wpi="http://schemas.microsoft.com/office/word/2010/wordprocessingInk" xmlns:wne="http://schemas.microsoft.com/office/word/2006/wordml" xmlns:wps="http://schemas.microsoft.com/office/word/2010/wordprocessingShape" mc:Ignorable="w14 w15 w16se w16cid w16 w16cex w16sdtdh w16du wp14">
+<w16cid:commentsIds xmlns:wpc="http://schemas.microsoft.com/office/word/2010/wordprocessingCanvas" xmlns:cx="http://schemas.microsoft.com/office/drawing/2014/chartex" xmlns:cx1="http://schemas.microsoft.com/office/drawing/2015/9/8/chartex" xmlns:cx2="http://schemas.microsoft.com/office/drawing/2015/10/21/chartex" xmlns:cx3="http://schemas.microsoft.com/office/drawing/2016/5/9/chartex" xmlns:cx4="http://schemas.microsoft.com/office/drawing/2016/5/10/chartex" xmlns:cx5="http://schemas.microsoft.com/office/drawing/2016/5/11/chartex" xmlns:cx6="http://schemas.microsoft.com/office/drawing/2016/5/12/chartex" xmlns:cx7="http://schemas.microsoft.com/office/drawing/2016/5/13/chartex" xmlns:cx8="http://schemas.microsoft.com/office/drawing/2016/5/14/chartex" xmlns:mc="http://schemas.openxmlformats.org/markup-compatibility/2006" xmlns:aink="http://schemas.microsoft.com/office/drawing/2016/ink" xmlns:am3d="http://schemas.microsoft.com/office/drawing/2017/model3d" xmlns:o="urn:schemas-microsoft-com:office:office" xmlns:oel="http://schemas.microsoft.com/office/2019/extlst" xmlns:r="http://schemas.openxmlformats.org/officeDocument/2006/relationships" xmlns:m="http://schemas.openxmlformats.org/officeDocument/2006/math" xmlns:v="urn:schemas-microsoft-com:vml" xmlns:wp14="http://schemas.microsoft.com/office/word/2010/wordprocessingDrawing" xmlns:wp="http://schemas.openxmlformats.org/drawingml/2006/wordprocessingDrawing" xmlns:w10="urn:schemas-microsoft-com:office:word" xmlns:w="http://schemas.openxmlformats.org/wordprocessingml/2006/main" xmlns:w14="http://schemas.microsoft.com/office/word/2010/wordml" xmlns:w15="http://schemas.microsoft.com/office/word/2012/wordml" xmlns:w16cex="http://schemas.microsoft.com/office/word/2018/wordml/cex" xmlns:w16cid="http://schemas.microsoft.com/office/word/2016/wordml/cid" xmlns:w16="http://schemas.microsoft.com/office/word/2018/wordml" xmlns:w16sdtdh="http://schemas.microsoft.com/office/word/2020/wordml/sdtdatahash" xmlns:w16se="http://schemas.microsoft.com/office/word/2015/wordml/symex" xmlns:wpg="http://schemas.microsoft.com/office/word/2010/wordprocessingGroup" xmlns:wpi="http://schemas.microsoft.com/office/word/2010/wordprocessingInk" xmlns:wne="http://schemas.microsoft.com/office/word/2006/wordml" xmlns:wps="http://schemas.microsoft.com/office/word/2010/wordprocessingShape" mc:Ignorable="w14 w15 w16se w16cid w16 w16cex w16sdtdh wp14">
   <w16cid:commentId w16cid:paraId="75183BB9" w16cid:durableId="34864141"/>
+  <w16cid:commentId w16cid:paraId="4B2233DD" w16cid:durableId="2A2CF1D9"/>
   <w16cid:commentId w16cid:paraId="4F42325A" w16cid:durableId="74F4F625"/>
 </w16cid:commentsIds>
 </file>
 
 <file path=word/endnotes.xml><?xml version="1.0" encoding="utf-8"?>
-<w:endnotes xmlns:wpc="http://schemas.microsoft.com/office/word/2010/wordprocessingCanvas" xmlns:cx="http://schemas.microsoft.com/office/drawing/2014/chartex" xmlns:cx1="http://schemas.microsoft.com/office/drawing/2015/9/8/chartex" xmlns:cx2="http://schemas.microsoft.com/office/drawing/2015/10/21/chartex" xmlns:cx3="http://schemas.microsoft.com/office/drawing/2016/5/9/chartex" xmlns:cx4="http://schemas.microsoft.com/office/drawing/2016/5/10/chartex" xmlns:cx5="http://schemas.microsoft.com/office/drawing/2016/5/11/chartex" xmlns:cx6="http://schemas.microsoft.com/office/drawing/2016/5/12/chartex" xmlns:cx7="http://schemas.microsoft.com/office/drawing/2016/5/13/chartex" xmlns:cx8="http://schemas.microsoft.com/office/drawing/2016/5/14/chartex" xmlns:mc="http://schemas.openxmlformats.org/markup-compatibility/2006" xmlns:aink="http://schemas.microsoft.com/office/drawing/2016/ink" xmlns:am3d="http://schemas.microsoft.com/office/drawing/2017/model3d" xmlns:o="urn:schemas-microsoft-com:office:office" xmlns:oel="http://schemas.microsoft.com/office/2019/extlst" xmlns:r="http://schemas.openxmlformats.org/officeDocument/2006/relationships" xmlns:m="http://schemas.openxmlformats.org/officeDocument/2006/math" xmlns:v="urn:schemas-microsoft-com:vml" xmlns:wp14="http://schemas.microsoft.com/office/word/2010/wordprocessingDrawing" xmlns:wp="http://schemas.openxmlformats.org/drawingml/2006/wordprocessingDrawing" xmlns:w10="urn:schemas-microsoft-com:office:word" xmlns:w="http://schemas.openxmlformats.org/wordprocessingml/2006/main" xmlns:w14="http://schemas.microsoft.com/office/word/2010/wordml" xmlns:w15="http://schemas.microsoft.com/office/word/2012/wordml" xmlns:w16cex="http://schemas.microsoft.com/office/word/2018/wordml/cex" xmlns:w16cid="http://schemas.microsoft.com/office/word/2016/wordml/cid" xmlns:w16="http://schemas.microsoft.com/office/word/2018/wordml" xmlns:w16du="http://schemas.microsoft.com/office/word/2023/wordml/word16du" xmlns:w16sdtdh="http://schemas.microsoft.com/office/word/2020/wordml/sdtdatahash" xmlns:w16se="http://schemas.microsoft.com/office/word/2015/wordml/symex" xmlns:wpg="http://schemas.microsoft.com/office/word/2010/wordprocessingGroup" xmlns:wpi="http://schemas.microsoft.com/office/word/2010/wordprocessingInk" xmlns:wne="http://schemas.microsoft.com/office/word/2006/wordml" xmlns:wps="http://schemas.microsoft.com/office/word/2010/wordprocessingShape" mc:Ignorable="w14 w15 w16se w16cid w16 w16cex w16sdtdh w16du wp14">
+<w:endnotes xmlns:wpc="http://schemas.microsoft.com/office/word/2010/wordprocessingCanvas" xmlns:cx="http://schemas.microsoft.com/office/drawing/2014/chartex" xmlns:cx1="http://schemas.microsoft.com/office/drawing/2015/9/8/chartex" xmlns:cx2="http://schemas.microsoft.com/office/drawing/2015/10/21/chartex" xmlns:cx3="http://schemas.microsoft.com/office/drawing/2016/5/9/chartex" xmlns:cx4="http://schemas.microsoft.com/office/drawing/2016/5/10/chartex" xmlns:cx5="http://schemas.microsoft.com/office/drawing/2016/5/11/chartex" xmlns:cx6="http://schemas.microsoft.com/office/drawing/2016/5/12/chartex" xmlns:cx7="http://schemas.microsoft.com/office/drawing/2016/5/13/chartex" xmlns:cx8="http://schemas.microsoft.com/office/drawing/2016/5/14/chartex" xmlns:mc="http://schemas.openxmlformats.org/markup-compatibility/2006" xmlns:aink="http://schemas.microsoft.com/office/drawing/2016/ink" xmlns:am3d="http://schemas.microsoft.com/office/drawing/2017/model3d" xmlns:o="urn:schemas-microsoft-com:office:office" xmlns:oel="http://schemas.microsoft.com/office/2019/extlst" xmlns:r="http://schemas.openxmlformats.org/officeDocument/2006/relationships" xmlns:m="http://schemas.openxmlformats.org/officeDocument/2006/math" xmlns:v="urn:schemas-microsoft-com:vml" xmlns:wp14="http://schemas.microsoft.com/office/word/2010/wordprocessingDrawing" xmlns:wp="http://schemas.openxmlformats.org/drawingml/2006/wordprocessingDrawing" xmlns:w10="urn:schemas-microsoft-com:office:word" xmlns:w="http://schemas.openxmlformats.org/wordprocessingml/2006/main" xmlns:w14="http://schemas.microsoft.com/office/word/2010/wordml" xmlns:w15="http://schemas.microsoft.com/office/word/2012/wordml" xmlns:w16cex="http://schemas.microsoft.com/office/word/2018/wordml/cex" xmlns:w16cid="http://schemas.microsoft.com/office/word/2016/wordml/cid" xmlns:w16="http://schemas.microsoft.com/office/word/2018/wordml" xmlns:w16sdtdh="http://schemas.microsoft.com/office/word/2020/wordml/sdtdatahash" xmlns:w16se="http://schemas.microsoft.com/office/word/2015/wordml/symex" xmlns:wpg="http://schemas.microsoft.com/office/word/2010/wordprocessingGroup" xmlns:wpi="http://schemas.microsoft.com/office/word/2010/wordprocessingInk" xmlns:wne="http://schemas.microsoft.com/office/word/2006/wordml" xmlns:wps="http://schemas.microsoft.com/office/word/2010/wordprocessingShape" mc:Ignorable="w14 w15 w16se w16cid w16 w16cex w16sdtdh wp14">
   <w:endnote w:type="separator" w:id="-1">
     <w:p>
       <w:pPr>
@@ -11874,7 +11848,7 @@
 </file>
 
 <file path=word/footnotes.xml><?xml version="1.0" encoding="utf-8"?>
-<w:footnotes xmlns:wpc="http://schemas.microsoft.com/office/word/2010/wordprocessingCanvas" xmlns:cx="http://schemas.microsoft.com/office/drawing/2014/chartex" xmlns:cx1="http://schemas.microsoft.com/office/drawing/2015/9/8/chartex" xmlns:cx2="http://schemas.microsoft.com/office/drawing/2015/10/21/chartex" xmlns:cx3="http://schemas.microsoft.com/office/drawing/2016/5/9/chartex" xmlns:cx4="http://schemas.microsoft.com/office/drawing/2016/5/10/chartex" xmlns:cx5="http://schemas.microsoft.com/office/drawing/2016/5/11/chartex" xmlns:cx6="http://schemas.microsoft.com/office/drawing/2016/5/12/chartex" xmlns:cx7="http://schemas.microsoft.com/office/drawing/2016/5/13/chartex" xmlns:cx8="http://schemas.microsoft.com/office/drawing/2016/5/14/chartex" xmlns:mc="http://schemas.openxmlformats.org/markup-compatibility/2006" xmlns:aink="http://schemas.microsoft.com/office/drawing/2016/ink" xmlns:am3d="http://schemas.microsoft.com/office/drawing/2017/model3d" xmlns:o="urn:schemas-microsoft-com:office:office" xmlns:oel="http://schemas.microsoft.com/office/2019/extlst" xmlns:r="http://schemas.openxmlformats.org/officeDocument/2006/relationships" xmlns:m="http://schemas.openxmlformats.org/officeDocument/2006/math" xmlns:v="urn:schemas-microsoft-com:vml" xmlns:wp14="http://schemas.microsoft.com/office/word/2010/wordprocessingDrawing" xmlns:wp="http://schemas.openxmlformats.org/drawingml/2006/wordprocessingDrawing" xmlns:w10="urn:schemas-microsoft-com:office:word" xmlns:w="http://schemas.openxmlformats.org/wordprocessingml/2006/main" xmlns:w14="http://schemas.microsoft.com/office/word/2010/wordml" xmlns:w15="http://schemas.microsoft.com/office/word/2012/wordml" xmlns:w16cex="http://schemas.microsoft.com/office/word/2018/wordml/cex" xmlns:w16cid="http://schemas.microsoft.com/office/word/2016/wordml/cid" xmlns:w16="http://schemas.microsoft.com/office/word/2018/wordml" xmlns:w16du="http://schemas.microsoft.com/office/word/2023/wordml/word16du" xmlns:w16sdtdh="http://schemas.microsoft.com/office/word/2020/wordml/sdtdatahash" xmlns:w16se="http://schemas.microsoft.com/office/word/2015/wordml/symex" xmlns:wpg="http://schemas.microsoft.com/office/word/2010/wordprocessingGroup" xmlns:wpi="http://schemas.microsoft.com/office/word/2010/wordprocessingInk" xmlns:wne="http://schemas.microsoft.com/office/word/2006/wordml" xmlns:wps="http://schemas.microsoft.com/office/word/2010/wordprocessingShape" mc:Ignorable="w14 w15 w16se w16cid w16 w16cex w16sdtdh w16du wp14">
+<w:footnotes xmlns:wpc="http://schemas.microsoft.com/office/word/2010/wordprocessingCanvas" xmlns:cx="http://schemas.microsoft.com/office/drawing/2014/chartex" xmlns:cx1="http://schemas.microsoft.com/office/drawing/2015/9/8/chartex" xmlns:cx2="http://schemas.microsoft.com/office/drawing/2015/10/21/chartex" xmlns:cx3="http://schemas.microsoft.com/office/drawing/2016/5/9/chartex" xmlns:cx4="http://schemas.microsoft.com/office/drawing/2016/5/10/chartex" xmlns:cx5="http://schemas.microsoft.com/office/drawing/2016/5/11/chartex" xmlns:cx6="http://schemas.microsoft.com/office/drawing/2016/5/12/chartex" xmlns:cx7="http://schemas.microsoft.com/office/drawing/2016/5/13/chartex" xmlns:cx8="http://schemas.microsoft.com/office/drawing/2016/5/14/chartex" xmlns:mc="http://schemas.openxmlformats.org/markup-compatibility/2006" xmlns:aink="http://schemas.microsoft.com/office/drawing/2016/ink" xmlns:am3d="http://schemas.microsoft.com/office/drawing/2017/model3d" xmlns:o="urn:schemas-microsoft-com:office:office" xmlns:oel="http://schemas.microsoft.com/office/2019/extlst" xmlns:r="http://schemas.openxmlformats.org/officeDocument/2006/relationships" xmlns:m="http://schemas.openxmlformats.org/officeDocument/2006/math" xmlns:v="urn:schemas-microsoft-com:vml" xmlns:wp14="http://schemas.microsoft.com/office/word/2010/wordprocessingDrawing" xmlns:wp="http://schemas.openxmlformats.org/drawingml/2006/wordprocessingDrawing" xmlns:w10="urn:schemas-microsoft-com:office:word" xmlns:w="http://schemas.openxmlformats.org/wordprocessingml/2006/main" xmlns:w14="http://schemas.microsoft.com/office/word/2010/wordml" xmlns:w15="http://schemas.microsoft.com/office/word/2012/wordml" xmlns:w16cex="http://schemas.microsoft.com/office/word/2018/wordml/cex" xmlns:w16cid="http://schemas.microsoft.com/office/word/2016/wordml/cid" xmlns:w16="http://schemas.microsoft.com/office/word/2018/wordml" xmlns:w16sdtdh="http://schemas.microsoft.com/office/word/2020/wordml/sdtdatahash" xmlns:w16se="http://schemas.microsoft.com/office/word/2015/wordml/symex" xmlns:wpg="http://schemas.microsoft.com/office/word/2010/wordprocessingGroup" xmlns:wpi="http://schemas.microsoft.com/office/word/2010/wordprocessingInk" xmlns:wne="http://schemas.microsoft.com/office/word/2006/wordml" xmlns:wps="http://schemas.microsoft.com/office/word/2010/wordprocessingShape" mc:Ignorable="w14 w15 w16se w16cid w16 w16cex w16sdtdh wp14">
   <w:footnote w:type="separator" w:id="-1">
     <w:p>
       <w:pPr>
@@ -11899,7 +11873,7 @@
 </file>
 
 <file path=word/header1.xml><?xml version="1.0" encoding="utf-8"?>
-<w:hdr xmlns:wpc="http://schemas.microsoft.com/office/word/2010/wordprocessingCanvas" xmlns:cx="http://schemas.microsoft.com/office/drawing/2014/chartex" xmlns:cx1="http://schemas.microsoft.com/office/drawing/2015/9/8/chartex" xmlns:cx2="http://schemas.microsoft.com/office/drawing/2015/10/21/chartex" xmlns:cx3="http://schemas.microsoft.com/office/drawing/2016/5/9/chartex" xmlns:cx4="http://schemas.microsoft.com/office/drawing/2016/5/10/chartex" xmlns:cx5="http://schemas.microsoft.com/office/drawing/2016/5/11/chartex" xmlns:cx6="http://schemas.microsoft.com/office/drawing/2016/5/12/chartex" xmlns:cx7="http://schemas.microsoft.com/office/drawing/2016/5/13/chartex" xmlns:cx8="http://schemas.microsoft.com/office/drawing/2016/5/14/chartex" xmlns:mc="http://schemas.openxmlformats.org/markup-compatibility/2006" xmlns:aink="http://schemas.microsoft.com/office/drawing/2016/ink" xmlns:am3d="http://schemas.microsoft.com/office/drawing/2017/model3d" xmlns:o="urn:schemas-microsoft-com:office:office" xmlns:oel="http://schemas.microsoft.com/office/2019/extlst" xmlns:r="http://schemas.openxmlformats.org/officeDocument/2006/relationships" xmlns:m="http://schemas.openxmlformats.org/officeDocument/2006/math" xmlns:v="urn:schemas-microsoft-com:vml" xmlns:wp14="http://schemas.microsoft.com/office/word/2010/wordprocessingDrawing" xmlns:wp="http://schemas.openxmlformats.org/drawingml/2006/wordprocessingDrawing" xmlns:w10="urn:schemas-microsoft-com:office:word" xmlns:w="http://schemas.openxmlformats.org/wordprocessingml/2006/main" xmlns:w14="http://schemas.microsoft.com/office/word/2010/wordml" xmlns:w15="http://schemas.microsoft.com/office/word/2012/wordml" xmlns:w16cex="http://schemas.microsoft.com/office/word/2018/wordml/cex" xmlns:w16cid="http://schemas.microsoft.com/office/word/2016/wordml/cid" xmlns:w16="http://schemas.microsoft.com/office/word/2018/wordml" xmlns:w16du="http://schemas.microsoft.com/office/word/2023/wordml/word16du" xmlns:w16sdtdh="http://schemas.microsoft.com/office/word/2020/wordml/sdtdatahash" xmlns:w16se="http://schemas.microsoft.com/office/word/2015/wordml/symex" xmlns:wpg="http://schemas.microsoft.com/office/word/2010/wordprocessingGroup" xmlns:wpi="http://schemas.microsoft.com/office/word/2010/wordprocessingInk" xmlns:wne="http://schemas.microsoft.com/office/word/2006/wordml" xmlns:wps="http://schemas.microsoft.com/office/word/2010/wordprocessingShape" mc:Ignorable="w14 w15 w16se w16cid w16 w16cex w16sdtdh w16du wp14">
+<w:hdr xmlns:wpc="http://schemas.microsoft.com/office/word/2010/wordprocessingCanvas" xmlns:cx="http://schemas.microsoft.com/office/drawing/2014/chartex" xmlns:cx1="http://schemas.microsoft.com/office/drawing/2015/9/8/chartex" xmlns:cx2="http://schemas.microsoft.com/office/drawing/2015/10/21/chartex" xmlns:cx3="http://schemas.microsoft.com/office/drawing/2016/5/9/chartex" xmlns:cx4="http://schemas.microsoft.com/office/drawing/2016/5/10/chartex" xmlns:cx5="http://schemas.microsoft.com/office/drawing/2016/5/11/chartex" xmlns:cx6="http://schemas.microsoft.com/office/drawing/2016/5/12/chartex" xmlns:cx7="http://schemas.microsoft.com/office/drawing/2016/5/13/chartex" xmlns:cx8="http://schemas.microsoft.com/office/drawing/2016/5/14/chartex" xmlns:mc="http://schemas.openxmlformats.org/markup-compatibility/2006" xmlns:aink="http://schemas.microsoft.com/office/drawing/2016/ink" xmlns:am3d="http://schemas.microsoft.com/office/drawing/2017/model3d" xmlns:o="urn:schemas-microsoft-com:office:office" xmlns:oel="http://schemas.microsoft.com/office/2019/extlst" xmlns:r="http://schemas.openxmlformats.org/officeDocument/2006/relationships" xmlns:m="http://schemas.openxmlformats.org/officeDocument/2006/math" xmlns:v="urn:schemas-microsoft-com:vml" xmlns:wp14="http://schemas.microsoft.com/office/word/2010/wordprocessingDrawing" xmlns:wp="http://schemas.openxmlformats.org/drawingml/2006/wordprocessingDrawing" xmlns:w10="urn:schemas-microsoft-com:office:word" xmlns:w="http://schemas.openxmlformats.org/wordprocessingml/2006/main" xmlns:w14="http://schemas.microsoft.com/office/word/2010/wordml" xmlns:w15="http://schemas.microsoft.com/office/word/2012/wordml" xmlns:w16cex="http://schemas.microsoft.com/office/word/2018/wordml/cex" xmlns:w16cid="http://schemas.microsoft.com/office/word/2016/wordml/cid" xmlns:w16="http://schemas.microsoft.com/office/word/2018/wordml" xmlns:w16sdtdh="http://schemas.microsoft.com/office/word/2020/wordml/sdtdatahash" xmlns:w16se="http://schemas.microsoft.com/office/word/2015/wordml/symex" xmlns:wpg="http://schemas.microsoft.com/office/word/2010/wordprocessingGroup" xmlns:wpi="http://schemas.microsoft.com/office/word/2010/wordprocessingInk" xmlns:wne="http://schemas.microsoft.com/office/word/2006/wordml" xmlns:wps="http://schemas.microsoft.com/office/word/2010/wordprocessingShape" mc:Ignorable="w14 w15 w16se w16cid w16 w16cex w16sdtdh wp14">
   <w:p>
     <w:r>
       <w:t>Template for DICOM</w:t>
@@ -11932,7 +11906,7 @@
 </file>
 
 <file path=word/header2.xml><?xml version="1.0" encoding="utf-8"?>
-<w:hdr xmlns:wpc="http://schemas.microsoft.com/office/word/2010/wordprocessingCanvas" xmlns:cx="http://schemas.microsoft.com/office/drawing/2014/chartex" xmlns:cx1="http://schemas.microsoft.com/office/drawing/2015/9/8/chartex" xmlns:cx2="http://schemas.microsoft.com/office/drawing/2015/10/21/chartex" xmlns:cx3="http://schemas.microsoft.com/office/drawing/2016/5/9/chartex" xmlns:cx4="http://schemas.microsoft.com/office/drawing/2016/5/10/chartex" xmlns:cx5="http://schemas.microsoft.com/office/drawing/2016/5/11/chartex" xmlns:cx6="http://schemas.microsoft.com/office/drawing/2016/5/12/chartex" xmlns:cx7="http://schemas.microsoft.com/office/drawing/2016/5/13/chartex" xmlns:cx8="http://schemas.microsoft.com/office/drawing/2016/5/14/chartex" xmlns:mc="http://schemas.openxmlformats.org/markup-compatibility/2006" xmlns:aink="http://schemas.microsoft.com/office/drawing/2016/ink" xmlns:am3d="http://schemas.microsoft.com/office/drawing/2017/model3d" xmlns:o="urn:schemas-microsoft-com:office:office" xmlns:oel="http://schemas.microsoft.com/office/2019/extlst" xmlns:r="http://schemas.openxmlformats.org/officeDocument/2006/relationships" xmlns:m="http://schemas.openxmlformats.org/officeDocument/2006/math" xmlns:v="urn:schemas-microsoft-com:vml" xmlns:wp14="http://schemas.microsoft.com/office/word/2010/wordprocessingDrawing" xmlns:wp="http://schemas.openxmlformats.org/drawingml/2006/wordprocessingDrawing" xmlns:w10="urn:schemas-microsoft-com:office:word" xmlns:w="http://schemas.openxmlformats.org/wordprocessingml/2006/main" xmlns:w14="http://schemas.microsoft.com/office/word/2010/wordml" xmlns:w15="http://schemas.microsoft.com/office/word/2012/wordml" xmlns:w16cex="http://schemas.microsoft.com/office/word/2018/wordml/cex" xmlns:w16cid="http://schemas.microsoft.com/office/word/2016/wordml/cid" xmlns:w16="http://schemas.microsoft.com/office/word/2018/wordml" xmlns:w16du="http://schemas.microsoft.com/office/word/2023/wordml/word16du" xmlns:w16sdtdh="http://schemas.microsoft.com/office/word/2020/wordml/sdtdatahash" xmlns:w16se="http://schemas.microsoft.com/office/word/2015/wordml/symex" xmlns:wpg="http://schemas.microsoft.com/office/word/2010/wordprocessingGroup" xmlns:wpi="http://schemas.microsoft.com/office/word/2010/wordprocessingInk" xmlns:wne="http://schemas.microsoft.com/office/word/2006/wordml" xmlns:wps="http://schemas.microsoft.com/office/word/2010/wordprocessingShape" mc:Ignorable="w14 w15 w16se w16cid w16 w16cex w16sdtdh w16du wp14">
+<w:hdr xmlns:wpc="http://schemas.microsoft.com/office/word/2010/wordprocessingCanvas" xmlns:cx="http://schemas.microsoft.com/office/drawing/2014/chartex" xmlns:cx1="http://schemas.microsoft.com/office/drawing/2015/9/8/chartex" xmlns:cx2="http://schemas.microsoft.com/office/drawing/2015/10/21/chartex" xmlns:cx3="http://schemas.microsoft.com/office/drawing/2016/5/9/chartex" xmlns:cx4="http://schemas.microsoft.com/office/drawing/2016/5/10/chartex" xmlns:cx5="http://schemas.microsoft.com/office/drawing/2016/5/11/chartex" xmlns:cx6="http://schemas.microsoft.com/office/drawing/2016/5/12/chartex" xmlns:cx7="http://schemas.microsoft.com/office/drawing/2016/5/13/chartex" xmlns:cx8="http://schemas.microsoft.com/office/drawing/2016/5/14/chartex" xmlns:mc="http://schemas.openxmlformats.org/markup-compatibility/2006" xmlns:aink="http://schemas.microsoft.com/office/drawing/2016/ink" xmlns:am3d="http://schemas.microsoft.com/office/drawing/2017/model3d" xmlns:o="urn:schemas-microsoft-com:office:office" xmlns:oel="http://schemas.microsoft.com/office/2019/extlst" xmlns:r="http://schemas.openxmlformats.org/officeDocument/2006/relationships" xmlns:m="http://schemas.openxmlformats.org/officeDocument/2006/math" xmlns:v="urn:schemas-microsoft-com:vml" xmlns:wp14="http://schemas.microsoft.com/office/word/2010/wordprocessingDrawing" xmlns:wp="http://schemas.openxmlformats.org/drawingml/2006/wordprocessingDrawing" xmlns:w10="urn:schemas-microsoft-com:office:word" xmlns:w="http://schemas.openxmlformats.org/wordprocessingml/2006/main" xmlns:w14="http://schemas.microsoft.com/office/word/2010/wordml" xmlns:w15="http://schemas.microsoft.com/office/word/2012/wordml" xmlns:w16cex="http://schemas.microsoft.com/office/word/2018/wordml/cex" xmlns:w16cid="http://schemas.microsoft.com/office/word/2016/wordml/cid" xmlns:w16="http://schemas.microsoft.com/office/word/2018/wordml" xmlns:w16sdtdh="http://schemas.microsoft.com/office/word/2020/wordml/sdtdatahash" xmlns:w16se="http://schemas.microsoft.com/office/word/2015/wordml/symex" xmlns:wpg="http://schemas.microsoft.com/office/word/2010/wordprocessingGroup" xmlns:wpi="http://schemas.microsoft.com/office/word/2010/wordprocessingInk" xmlns:wne="http://schemas.microsoft.com/office/word/2006/wordml" xmlns:wps="http://schemas.microsoft.com/office/word/2010/wordprocessingShape" mc:Ignorable="w14 w15 w16se w16cid w16 w16cex w16sdtdh wp14">
   <w:p>
     <w:pPr>
       <w:tabs>
@@ -11976,7 +11950,7 @@
 </file>
 
 <file path=word/numbering.xml><?xml version="1.0" encoding="utf-8"?>
-<w:numbering xmlns:wpc="http://schemas.microsoft.com/office/word/2010/wordprocessingCanvas" xmlns:cx="http://schemas.microsoft.com/office/drawing/2014/chartex" xmlns:cx1="http://schemas.microsoft.com/office/drawing/2015/9/8/chartex" xmlns:cx2="http://schemas.microsoft.com/office/drawing/2015/10/21/chartex" xmlns:cx3="http://schemas.microsoft.com/office/drawing/2016/5/9/chartex" xmlns:cx4="http://schemas.microsoft.com/office/drawing/2016/5/10/chartex" xmlns:cx5="http://schemas.microsoft.com/office/drawing/2016/5/11/chartex" xmlns:cx6="http://schemas.microsoft.com/office/drawing/2016/5/12/chartex" xmlns:cx7="http://schemas.microsoft.com/office/drawing/2016/5/13/chartex" xmlns:cx8="http://schemas.microsoft.com/office/drawing/2016/5/14/chartex" xmlns:mc="http://schemas.openxmlformats.org/markup-compatibility/2006" xmlns:aink="http://schemas.microsoft.com/office/drawing/2016/ink" xmlns:am3d="http://schemas.microsoft.com/office/drawing/2017/model3d" xmlns:o="urn:schemas-microsoft-com:office:office" xmlns:oel="http://schemas.microsoft.com/office/2019/extlst" xmlns:r="http://schemas.openxmlformats.org/officeDocument/2006/relationships" xmlns:m="http://schemas.openxmlformats.org/officeDocument/2006/math" xmlns:v="urn:schemas-microsoft-com:vml" xmlns:wp14="http://schemas.microsoft.com/office/word/2010/wordprocessingDrawing" xmlns:wp="http://schemas.openxmlformats.org/drawingml/2006/wordprocessingDrawing" xmlns:w10="urn:schemas-microsoft-com:office:word" xmlns:w="http://schemas.openxmlformats.org/wordprocessingml/2006/main" xmlns:w14="http://schemas.microsoft.com/office/word/2010/wordml" xmlns:w15="http://schemas.microsoft.com/office/word/2012/wordml" xmlns:w16cex="http://schemas.microsoft.com/office/word/2018/wordml/cex" xmlns:w16cid="http://schemas.microsoft.com/office/word/2016/wordml/cid" xmlns:w16="http://schemas.microsoft.com/office/word/2018/wordml" xmlns:w16du="http://schemas.microsoft.com/office/word/2023/wordml/word16du" xmlns:w16sdtdh="http://schemas.microsoft.com/office/word/2020/wordml/sdtdatahash" xmlns:w16se="http://schemas.microsoft.com/office/word/2015/wordml/symex" xmlns:wpg="http://schemas.microsoft.com/office/word/2010/wordprocessingGroup" xmlns:wpi="http://schemas.microsoft.com/office/word/2010/wordprocessingInk" xmlns:wne="http://schemas.microsoft.com/office/word/2006/wordml" xmlns:wps="http://schemas.microsoft.com/office/word/2010/wordprocessingShape" mc:Ignorable="w14 w15 w16se w16cid w16 w16cex w16sdtdh w16du wp14">
+<w:numbering xmlns:wpc="http://schemas.microsoft.com/office/word/2010/wordprocessingCanvas" xmlns:cx="http://schemas.microsoft.com/office/drawing/2014/chartex" xmlns:cx1="http://schemas.microsoft.com/office/drawing/2015/9/8/chartex" xmlns:cx2="http://schemas.microsoft.com/office/drawing/2015/10/21/chartex" xmlns:cx3="http://schemas.microsoft.com/office/drawing/2016/5/9/chartex" xmlns:cx4="http://schemas.microsoft.com/office/drawing/2016/5/10/chartex" xmlns:cx5="http://schemas.microsoft.com/office/drawing/2016/5/11/chartex" xmlns:cx6="http://schemas.microsoft.com/office/drawing/2016/5/12/chartex" xmlns:cx7="http://schemas.microsoft.com/office/drawing/2016/5/13/chartex" xmlns:cx8="http://schemas.microsoft.com/office/drawing/2016/5/14/chartex" xmlns:mc="http://schemas.openxmlformats.org/markup-compatibility/2006" xmlns:aink="http://schemas.microsoft.com/office/drawing/2016/ink" xmlns:am3d="http://schemas.microsoft.com/office/drawing/2017/model3d" xmlns:o="urn:schemas-microsoft-com:office:office" xmlns:oel="http://schemas.microsoft.com/office/2019/extlst" xmlns:r="http://schemas.openxmlformats.org/officeDocument/2006/relationships" xmlns:m="http://schemas.openxmlformats.org/officeDocument/2006/math" xmlns:v="urn:schemas-microsoft-com:vml" xmlns:wp14="http://schemas.microsoft.com/office/word/2010/wordprocessingDrawing" xmlns:wp="http://schemas.openxmlformats.org/drawingml/2006/wordprocessingDrawing" xmlns:w10="urn:schemas-microsoft-com:office:word" xmlns:w="http://schemas.openxmlformats.org/wordprocessingml/2006/main" xmlns:w14="http://schemas.microsoft.com/office/word/2010/wordml" xmlns:w15="http://schemas.microsoft.com/office/word/2012/wordml" xmlns:w16cex="http://schemas.microsoft.com/office/word/2018/wordml/cex" xmlns:w16cid="http://schemas.microsoft.com/office/word/2016/wordml/cid" xmlns:w16="http://schemas.microsoft.com/office/word/2018/wordml" xmlns:w16sdtdh="http://schemas.microsoft.com/office/word/2020/wordml/sdtdatahash" xmlns:w16se="http://schemas.microsoft.com/office/word/2015/wordml/symex" xmlns:wpg="http://schemas.microsoft.com/office/word/2010/wordprocessingGroup" xmlns:wpi="http://schemas.microsoft.com/office/word/2010/wordprocessingInk" xmlns:wne="http://schemas.microsoft.com/office/word/2006/wordml" xmlns:wps="http://schemas.microsoft.com/office/word/2010/wordprocessingShape" mc:Ignorable="w14 w15 w16se w16cid w16 w16cex w16sdtdh wp14">
   <w:abstractNum w:abstractNumId="0" w15:restartNumberingAfterBreak="0">
     <w:nsid w:val="0C9C6D88"/>
     <w:multiLevelType w:val="singleLevel"/>
@@ -12620,15 +12594,18 @@
 </file>
 
 <file path=word/people.xml><?xml version="1.0" encoding="utf-8"?>
-<w15:people xmlns:wpc="http://schemas.microsoft.com/office/word/2010/wordprocessingCanvas" xmlns:cx="http://schemas.microsoft.com/office/drawing/2014/chartex" xmlns:cx1="http://schemas.microsoft.com/office/drawing/2015/9/8/chartex" xmlns:cx2="http://schemas.microsoft.com/office/drawing/2015/10/21/chartex" xmlns:cx3="http://schemas.microsoft.com/office/drawing/2016/5/9/chartex" xmlns:cx4="http://schemas.microsoft.com/office/drawing/2016/5/10/chartex" xmlns:cx5="http://schemas.microsoft.com/office/drawing/2016/5/11/chartex" xmlns:cx6="http://schemas.microsoft.com/office/drawing/2016/5/12/chartex" xmlns:cx7="http://schemas.microsoft.com/office/drawing/2016/5/13/chartex" xmlns:cx8="http://schemas.microsoft.com/office/drawing/2016/5/14/chartex" xmlns:mc="http://schemas.openxmlformats.org/markup-compatibility/2006" xmlns:aink="http://schemas.microsoft.com/office/drawing/2016/ink" xmlns:am3d="http://schemas.microsoft.com/office/drawing/2017/model3d" xmlns:o="urn:schemas-microsoft-com:office:office" xmlns:oel="http://schemas.microsoft.com/office/2019/extlst" xmlns:r="http://schemas.openxmlformats.org/officeDocument/2006/relationships" xmlns:m="http://schemas.openxmlformats.org/officeDocument/2006/math" xmlns:v="urn:schemas-microsoft-com:vml" xmlns:wp14="http://schemas.microsoft.com/office/word/2010/wordprocessingDrawing" xmlns:wp="http://schemas.openxmlformats.org/drawingml/2006/wordprocessingDrawing" xmlns:w10="urn:schemas-microsoft-com:office:word" xmlns:w="http://schemas.openxmlformats.org/wordprocessingml/2006/main" xmlns:w14="http://schemas.microsoft.com/office/word/2010/wordml" xmlns:w15="http://schemas.microsoft.com/office/word/2012/wordml" xmlns:w16cex="http://schemas.microsoft.com/office/word/2018/wordml/cex" xmlns:w16cid="http://schemas.microsoft.com/office/word/2016/wordml/cid" xmlns:w16="http://schemas.microsoft.com/office/word/2018/wordml" xmlns:w16du="http://schemas.microsoft.com/office/word/2023/wordml/word16du" xmlns:w16sdtdh="http://schemas.microsoft.com/office/word/2020/wordml/sdtdatahash" xmlns:w16se="http://schemas.microsoft.com/office/word/2015/wordml/symex" xmlns:wpg="http://schemas.microsoft.com/office/word/2010/wordprocessingGroup" xmlns:wpi="http://schemas.microsoft.com/office/word/2010/wordprocessingInk" xmlns:wne="http://schemas.microsoft.com/office/word/2006/wordml" xmlns:wps="http://schemas.microsoft.com/office/word/2010/wordprocessingShape" mc:Ignorable="w14 w15 w16se w16cid w16 w16cex w16sdtdh w16du wp14">
+<w15:people xmlns:wpc="http://schemas.microsoft.com/office/word/2010/wordprocessingCanvas" xmlns:cx="http://schemas.microsoft.com/office/drawing/2014/chartex" xmlns:cx1="http://schemas.microsoft.com/office/drawing/2015/9/8/chartex" xmlns:cx2="http://schemas.microsoft.com/office/drawing/2015/10/21/chartex" xmlns:cx3="http://schemas.microsoft.com/office/drawing/2016/5/9/chartex" xmlns:cx4="http://schemas.microsoft.com/office/drawing/2016/5/10/chartex" xmlns:cx5="http://schemas.microsoft.com/office/drawing/2016/5/11/chartex" xmlns:cx6="http://schemas.microsoft.com/office/drawing/2016/5/12/chartex" xmlns:cx7="http://schemas.microsoft.com/office/drawing/2016/5/13/chartex" xmlns:cx8="http://schemas.microsoft.com/office/drawing/2016/5/14/chartex" xmlns:mc="http://schemas.openxmlformats.org/markup-compatibility/2006" xmlns:aink="http://schemas.microsoft.com/office/drawing/2016/ink" xmlns:am3d="http://schemas.microsoft.com/office/drawing/2017/model3d" xmlns:o="urn:schemas-microsoft-com:office:office" xmlns:oel="http://schemas.microsoft.com/office/2019/extlst" xmlns:r="http://schemas.openxmlformats.org/officeDocument/2006/relationships" xmlns:m="http://schemas.openxmlformats.org/officeDocument/2006/math" xmlns:v="urn:schemas-microsoft-com:vml" xmlns:wp14="http://schemas.microsoft.com/office/word/2010/wordprocessingDrawing" xmlns:wp="http://schemas.openxmlformats.org/drawingml/2006/wordprocessingDrawing" xmlns:w10="urn:schemas-microsoft-com:office:word" xmlns:w="http://schemas.openxmlformats.org/wordprocessingml/2006/main" xmlns:w14="http://schemas.microsoft.com/office/word/2010/wordml" xmlns:w15="http://schemas.microsoft.com/office/word/2012/wordml" xmlns:w16cex="http://schemas.microsoft.com/office/word/2018/wordml/cex" xmlns:w16cid="http://schemas.microsoft.com/office/word/2016/wordml/cid" xmlns:w16="http://schemas.microsoft.com/office/word/2018/wordml" xmlns:w16sdtdh="http://schemas.microsoft.com/office/word/2020/wordml/sdtdatahash" xmlns:w16se="http://schemas.microsoft.com/office/word/2015/wordml/symex" xmlns:wpg="http://schemas.microsoft.com/office/word/2010/wordprocessingGroup" xmlns:wpi="http://schemas.microsoft.com/office/word/2010/wordprocessingInk" xmlns:wne="http://schemas.microsoft.com/office/word/2006/wordml" xmlns:wps="http://schemas.microsoft.com/office/word/2010/wordprocessingShape" mc:Ignorable="w14 w15 w16se w16cid w16 w16cex w16sdtdh wp14">
   <w15:person w15:author="Jeroen Medema">
     <w15:presenceInfo w15:providerId="AD" w15:userId="S::jeroen.medema@philips.com::90144b7f-eec6-4c83-8b10-defe49b600ac"/>
+  </w15:person>
+  <w15:person w15:author="Krotz, Dieter">
+    <w15:presenceInfo w15:providerId="AD" w15:userId="S::dieter.krotz@siemens-healthineers.com::5ca6bc1a-6ec7-49b7-a370-e14647c53554"/>
   </w15:person>
 </w15:people>
 </file>
 
 <file path=word/styles.xml><?xml version="1.0" encoding="utf-8"?>
-<w:styles xmlns:mc="http://schemas.openxmlformats.org/markup-compatibility/2006" xmlns:r="http://schemas.openxmlformats.org/officeDocument/2006/relationships" xmlns:w="http://schemas.openxmlformats.org/wordprocessingml/2006/main" xmlns:w14="http://schemas.microsoft.com/office/word/2010/wordml" xmlns:w15="http://schemas.microsoft.com/office/word/2012/wordml" xmlns:w16cex="http://schemas.microsoft.com/office/word/2018/wordml/cex" xmlns:w16cid="http://schemas.microsoft.com/office/word/2016/wordml/cid" xmlns:w16="http://schemas.microsoft.com/office/word/2018/wordml" xmlns:w16du="http://schemas.microsoft.com/office/word/2023/wordml/word16du" xmlns:w16sdtdh="http://schemas.microsoft.com/office/word/2020/wordml/sdtdatahash" xmlns:w16se="http://schemas.microsoft.com/office/word/2015/wordml/symex" mc:Ignorable="w14 w15 w16se w16cid w16 w16cex w16sdtdh w16du">
+<w:styles xmlns:mc="http://schemas.openxmlformats.org/markup-compatibility/2006" xmlns:r="http://schemas.openxmlformats.org/officeDocument/2006/relationships" xmlns:w="http://schemas.openxmlformats.org/wordprocessingml/2006/main" xmlns:w14="http://schemas.microsoft.com/office/word/2010/wordml" xmlns:w15="http://schemas.microsoft.com/office/word/2012/wordml" xmlns:w16cex="http://schemas.microsoft.com/office/word/2018/wordml/cex" xmlns:w16cid="http://schemas.microsoft.com/office/word/2016/wordml/cid" xmlns:w16="http://schemas.microsoft.com/office/word/2018/wordml" xmlns:w16sdtdh="http://schemas.microsoft.com/office/word/2020/wordml/sdtdatahash" xmlns:w16se="http://schemas.microsoft.com/office/word/2015/wordml/symex" mc:Ignorable="w14 w15 w16se w16cid w16 w16cex w16sdtdh">
   <w:docDefaults>
     <w:rPrDefault>
       <w:rPr>

</xml_diff>